<commit_message>
Practice of Class 1x
</commit_message>
<xml_diff>
--- a/notes_PHP_LWHH_1x.docx
+++ b/notes_PHP_LWHH_1x.docx
@@ -2940,6 +2940,9 @@
     <w:p>
       <w:pPr>
         <w:spacing w:after="0" w:line="240" w:lineRule="auto"/>
+        <w:rPr>
+          <w:rFonts w:ascii="Nirmala UI" w:hAnsi="Nirmala UI" w:cs="Nirmala UI"/>
+        </w:rPr>
       </w:pPr>
       <w:r>
         <w:rPr>
@@ -2947,6 +2950,3535 @@
         </w:rPr>
         <w:t xml:space="preserve">- </w:t>
       </w:r>
+    </w:p>
+    <w:p>
+      <w:pPr>
+        <w:spacing w:after="0" w:line="240" w:lineRule="auto"/>
+        <w:rPr>
+          <w:rFonts w:ascii="Nirmala UI" w:hAnsi="Nirmala UI" w:cs="Nirmala UI"/>
+        </w:rPr>
+      </w:pPr>
+    </w:p>
+    <w:p>
+      <w:pPr>
+        <w:spacing w:after="0" w:line="240" w:lineRule="auto"/>
+        <w:rPr>
+          <w:rFonts w:ascii="Nirmala UI" w:hAnsi="Nirmala UI" w:cs="Nirmala UI"/>
+        </w:rPr>
+      </w:pPr>
+      <w:r>
+        <w:rPr>
+          <w:rFonts w:ascii="Nirmala UI" w:hAnsi="Nirmala UI" w:cs="Nirmala UI"/>
+        </w:rPr>
+        <w:t>১</w:t>
+      </w:r>
+      <w:r>
+        <w:t>.</w:t>
+      </w:r>
+      <w:r>
+        <w:rPr>
+          <w:rFonts w:ascii="Nirmala UI" w:hAnsi="Nirmala UI" w:cs="Nirmala UI"/>
+        </w:rPr>
+        <w:t>৯</w:t>
+      </w:r>
+      <w:r>
+        <w:t xml:space="preserve"> - </w:t>
+      </w:r>
+      <w:r>
+        <w:rPr>
+          <w:rFonts w:ascii="Nirmala UI" w:hAnsi="Nirmala UI" w:cs="Nirmala UI"/>
+        </w:rPr>
+        <w:t>বিভিন্ন</w:t>
+      </w:r>
+      <w:r>
+        <w:t xml:space="preserve"> </w:t>
+      </w:r>
+      <w:r>
+        <w:rPr>
+          <w:rFonts w:ascii="Nirmala UI" w:hAnsi="Nirmala UI" w:cs="Nirmala UI"/>
+        </w:rPr>
+        <w:t>রকমের</w:t>
+      </w:r>
+      <w:r>
+        <w:t xml:space="preserve"> </w:t>
+      </w:r>
+      <w:r>
+        <w:rPr>
+          <w:rFonts w:ascii="Nirmala UI" w:hAnsi="Nirmala UI" w:cs="Nirmala UI"/>
+        </w:rPr>
+        <w:t>নাম্বার</w:t>
+      </w:r>
+      <w:r>
+        <w:t xml:space="preserve"> </w:t>
+      </w:r>
+      <w:r>
+        <w:rPr>
+          <w:rFonts w:ascii="Nirmala UI" w:hAnsi="Nirmala UI" w:cs="Nirmala UI"/>
+        </w:rPr>
+        <w:t>সিস্টেম</w:t>
+      </w:r>
+      <w:r>
+        <w:t xml:space="preserve"> </w:t>
+      </w:r>
+      <w:r>
+        <w:rPr>
+          <w:rFonts w:ascii="Nirmala UI" w:hAnsi="Nirmala UI" w:cs="Nirmala UI"/>
+        </w:rPr>
+        <w:t>নিয়ে</w:t>
+      </w:r>
+      <w:r>
+        <w:t xml:space="preserve"> </w:t>
+      </w:r>
+      <w:r>
+        <w:rPr>
+          <w:rFonts w:ascii="Nirmala UI" w:hAnsi="Nirmala UI" w:cs="Nirmala UI"/>
+        </w:rPr>
+        <w:t>আলোচনা</w:t>
+      </w:r>
+    </w:p>
+    <w:p>
+      <w:pPr>
+        <w:spacing w:after="0" w:line="240" w:lineRule="auto"/>
+        <w:rPr>
+          <w:rFonts w:ascii="Nirmala UI" w:hAnsi="Nirmala UI" w:cs="Nirmala UI"/>
+        </w:rPr>
+      </w:pPr>
+      <w:r>
+        <w:rPr>
+          <w:rFonts w:ascii="Nirmala UI" w:hAnsi="Nirmala UI" w:cs="Nirmala UI"/>
+        </w:rPr>
+        <w:t>-</w:t>
+      </w:r>
+      <w:r>
+        <w:rPr>
+          <w:rFonts w:ascii="Nirmala UI" w:hAnsi="Nirmala UI" w:cs="Nirmala UI"/>
+          <w:noProof/>
+        </w:rPr>
+        <w:drawing>
+          <wp:inline distT="0" distB="0" distL="0" distR="0">
+            <wp:extent cx="5943600" cy="3278681"/>
+            <wp:effectExtent l="19050" t="0" r="0" b="0"/>
+            <wp:docPr id="5" name="Picture 7"/>
+            <wp:cNvGraphicFramePr>
+              <a:graphicFrameLocks xmlns:a="http://schemas.openxmlformats.org/drawingml/2006/main" noChangeAspect="1"/>
+            </wp:cNvGraphicFramePr>
+            <a:graphic xmlns:a="http://schemas.openxmlformats.org/drawingml/2006/main">
+              <a:graphicData uri="http://schemas.openxmlformats.org/drawingml/2006/picture">
+                <pic:pic xmlns:pic="http://schemas.openxmlformats.org/drawingml/2006/picture">
+                  <pic:nvPicPr>
+                    <pic:cNvPr id="0" name="Picture 7"/>
+                    <pic:cNvPicPr>
+                      <a:picLocks noChangeAspect="1" noChangeArrowheads="1"/>
+                    </pic:cNvPicPr>
+                  </pic:nvPicPr>
+                  <pic:blipFill>
+                    <a:blip r:embed="rId24"/>
+                    <a:srcRect/>
+                    <a:stretch>
+                      <a:fillRect/>
+                    </a:stretch>
+                  </pic:blipFill>
+                  <pic:spPr bwMode="auto">
+                    <a:xfrm>
+                      <a:off x="0" y="0"/>
+                      <a:ext cx="5943600" cy="3278681"/>
+                    </a:xfrm>
+                    <a:prstGeom prst="rect">
+                      <a:avLst/>
+                    </a:prstGeom>
+                    <a:noFill/>
+                    <a:ln w="9525">
+                      <a:noFill/>
+                      <a:miter lim="800000"/>
+                      <a:headEnd/>
+                      <a:tailEnd/>
+                    </a:ln>
+                  </pic:spPr>
+                </pic:pic>
+              </a:graphicData>
+            </a:graphic>
+          </wp:inline>
+        </w:drawing>
+      </w:r>
+    </w:p>
+    <w:p>
+      <w:pPr>
+        <w:spacing w:after="0" w:line="240" w:lineRule="auto"/>
+        <w:rPr>
+          <w:rFonts w:ascii="Nirmala UI" w:hAnsi="Nirmala UI" w:cs="Nirmala UI"/>
+        </w:rPr>
+      </w:pPr>
+    </w:p>
+    <w:p>
+      <w:pPr>
+        <w:spacing w:after="0" w:line="240" w:lineRule="auto"/>
+        <w:rPr>
+          <w:rFonts w:ascii="Nirmala UI" w:hAnsi="Nirmala UI" w:cs="Nirmala UI"/>
+        </w:rPr>
+      </w:pPr>
+      <w:r>
+        <w:rPr>
+          <w:rFonts w:ascii="Nirmala UI" w:hAnsi="Nirmala UI" w:cs="Nirmala UI"/>
+        </w:rPr>
+        <w:t>১</w:t>
+      </w:r>
+      <w:r>
+        <w:t>.</w:t>
+      </w:r>
+      <w:r>
+        <w:rPr>
+          <w:rFonts w:ascii="Nirmala UI" w:hAnsi="Nirmala UI" w:cs="Nirmala UI"/>
+        </w:rPr>
+        <w:t>১০</w:t>
+      </w:r>
+      <w:r>
+        <w:t xml:space="preserve"> - </w:t>
+      </w:r>
+      <w:r>
+        <w:rPr>
+          <w:rFonts w:ascii="Nirmala UI" w:hAnsi="Nirmala UI" w:cs="Nirmala UI"/>
+        </w:rPr>
+        <w:t>প্রিন্টএফ</w:t>
+      </w:r>
+      <w:r>
+        <w:t xml:space="preserve"> </w:t>
+      </w:r>
+      <w:r>
+        <w:rPr>
+          <w:rFonts w:ascii="Nirmala UI" w:hAnsi="Nirmala UI" w:cs="Nirmala UI"/>
+        </w:rPr>
+        <w:t>ফাংশনের</w:t>
+      </w:r>
+      <w:r>
+        <w:t xml:space="preserve"> </w:t>
+      </w:r>
+      <w:r>
+        <w:rPr>
+          <w:rFonts w:ascii="Nirmala UI" w:hAnsi="Nirmala UI" w:cs="Nirmala UI"/>
+        </w:rPr>
+        <w:t>জাদু</w:t>
+      </w:r>
+    </w:p>
+    <w:p>
+      <w:pPr>
+        <w:spacing w:after="0" w:line="240" w:lineRule="auto"/>
+        <w:rPr>
+          <w:rFonts w:ascii="Nirmala UI" w:hAnsi="Nirmala UI" w:cs="Nirmala UI"/>
+        </w:rPr>
+      </w:pPr>
+      <w:r>
+        <w:rPr>
+          <w:rFonts w:ascii="Nirmala UI" w:hAnsi="Nirmala UI" w:cs="Nirmala UI"/>
+        </w:rPr>
+        <w:t>-</w:t>
+      </w:r>
+      <w:r>
+        <w:rPr>
+          <w:rFonts w:ascii="Nirmala UI" w:hAnsi="Nirmala UI" w:cs="Nirmala UI"/>
+        </w:rPr>
+        <w:t xml:space="preserve"> Variable swaping</w:t>
+      </w:r>
+    </w:p>
+    <w:p>
+      <w:pPr>
+        <w:spacing w:after="0" w:line="240" w:lineRule="auto"/>
+        <w:rPr>
+          <w:rFonts w:ascii="Nirmala UI" w:hAnsi="Nirmala UI" w:cs="Nirmala UI"/>
+        </w:rPr>
+      </w:pPr>
+    </w:p>
+    <w:p>
+      <w:pPr>
+        <w:spacing w:after="0" w:line="240" w:lineRule="auto"/>
+        <w:rPr>
+          <w:rFonts w:ascii="Nirmala UI" w:hAnsi="Nirmala UI" w:cs="Nirmala UI"/>
+        </w:rPr>
+      </w:pPr>
+      <w:r>
+        <w:rPr>
+          <w:rFonts w:ascii="Nirmala UI" w:hAnsi="Nirmala UI" w:cs="Nirmala UI"/>
+        </w:rPr>
+        <w:t>১</w:t>
+      </w:r>
+      <w:r>
+        <w:t>.</w:t>
+      </w:r>
+      <w:r>
+        <w:rPr>
+          <w:rFonts w:ascii="Nirmala UI" w:hAnsi="Nirmala UI" w:cs="Nirmala UI"/>
+        </w:rPr>
+        <w:t>১১</w:t>
+      </w:r>
+      <w:r>
+        <w:t xml:space="preserve"> - sprintf </w:t>
+      </w:r>
+      <w:r>
+        <w:rPr>
+          <w:rFonts w:ascii="Nirmala UI" w:hAnsi="Nirmala UI" w:cs="Nirmala UI"/>
+        </w:rPr>
+        <w:t>নিয়ে</w:t>
+      </w:r>
+      <w:r>
+        <w:t xml:space="preserve"> </w:t>
+      </w:r>
+      <w:r>
+        <w:rPr>
+          <w:rFonts w:ascii="Nirmala UI" w:hAnsi="Nirmala UI" w:cs="Nirmala UI"/>
+        </w:rPr>
+        <w:t>কিছু</w:t>
+      </w:r>
+      <w:r>
+        <w:t xml:space="preserve"> </w:t>
+      </w:r>
+      <w:r>
+        <w:rPr>
+          <w:rFonts w:ascii="Nirmala UI" w:hAnsi="Nirmala UI" w:cs="Nirmala UI"/>
+        </w:rPr>
+        <w:t>কথা</w:t>
+      </w:r>
+    </w:p>
+    <w:p>
+      <w:pPr>
+        <w:spacing w:after="0" w:line="240" w:lineRule="auto"/>
+        <w:rPr>
+          <w:rFonts w:ascii="Nirmala UI" w:hAnsi="Nirmala UI" w:cs="Nirmala UI"/>
+        </w:rPr>
+      </w:pPr>
+      <w:r>
+        <w:rPr>
+          <w:rFonts w:ascii="Nirmala UI" w:hAnsi="Nirmala UI" w:cs="Nirmala UI"/>
+        </w:rPr>
+        <w:t>-</w:t>
+      </w:r>
+      <w:r>
+        <w:rPr>
+          <w:rFonts w:ascii="Nirmala UI" w:hAnsi="Nirmala UI" w:cs="Nirmala UI"/>
+        </w:rPr>
+        <w:t xml:space="preserve"> printf() সরাসরি output print করে। sprintf() data return করে।</w:t>
+      </w:r>
+    </w:p>
+    <w:p>
+      <w:pPr>
+        <w:spacing w:after="0" w:line="240" w:lineRule="auto"/>
+      </w:pPr>
+    </w:p>
+    <w:p>
+      <w:pPr>
+        <w:spacing w:after="0" w:line="240" w:lineRule="auto"/>
+        <w:rPr>
+          <w:rFonts w:ascii="Nirmala UI" w:hAnsi="Nirmala UI" w:cs="Nirmala UI"/>
+        </w:rPr>
+      </w:pPr>
+      <w:r>
+        <w:rPr>
+          <w:rFonts w:ascii="Nirmala UI" w:hAnsi="Nirmala UI" w:cs="Nirmala UI"/>
+        </w:rPr>
+        <w:t>১</w:t>
+      </w:r>
+      <w:r>
+        <w:t>.</w:t>
+      </w:r>
+      <w:r>
+        <w:rPr>
+          <w:rFonts w:ascii="Nirmala UI" w:hAnsi="Nirmala UI" w:cs="Nirmala UI"/>
+        </w:rPr>
+        <w:t>১২</w:t>
+      </w:r>
+      <w:r>
+        <w:t xml:space="preserve"> - </w:t>
+      </w:r>
+      <w:r>
+        <w:rPr>
+          <w:rFonts w:ascii="Nirmala UI" w:hAnsi="Nirmala UI" w:cs="Nirmala UI"/>
+        </w:rPr>
+        <w:t>পিএইচপিতে</w:t>
+      </w:r>
+      <w:r>
+        <w:t xml:space="preserve"> </w:t>
+      </w:r>
+      <w:r>
+        <w:rPr>
+          <w:rFonts w:ascii="Nirmala UI" w:hAnsi="Nirmala UI" w:cs="Nirmala UI"/>
+        </w:rPr>
+        <w:t>কন্ডিশন</w:t>
+      </w:r>
+      <w:r>
+        <w:t xml:space="preserve"> (</w:t>
+      </w:r>
+      <w:r>
+        <w:rPr>
+          <w:rFonts w:ascii="Nirmala UI" w:hAnsi="Nirmala UI" w:cs="Nirmala UI"/>
+        </w:rPr>
+        <w:t>লজিক</w:t>
+      </w:r>
+      <w:r>
+        <w:t xml:space="preserve">) </w:t>
+      </w:r>
+      <w:r>
+        <w:rPr>
+          <w:rFonts w:ascii="Nirmala UI" w:hAnsi="Nirmala UI" w:cs="Nirmala UI"/>
+        </w:rPr>
+        <w:t>এবং</w:t>
+      </w:r>
+      <w:r>
+        <w:t xml:space="preserve"> </w:t>
+      </w:r>
+      <w:r>
+        <w:rPr>
+          <w:rFonts w:ascii="Nirmala UI" w:hAnsi="Nirmala UI" w:cs="Nirmala UI"/>
+        </w:rPr>
+        <w:t>লজিকাল</w:t>
+      </w:r>
+      <w:r>
+        <w:t xml:space="preserve"> </w:t>
+      </w:r>
+      <w:r>
+        <w:rPr>
+          <w:rFonts w:ascii="Nirmala UI" w:hAnsi="Nirmala UI" w:cs="Nirmala UI"/>
+        </w:rPr>
+        <w:t>অপারেটর</w:t>
+      </w:r>
+      <w:r>
+        <w:t xml:space="preserve"> </w:t>
+      </w:r>
+      <w:r>
+        <w:rPr>
+          <w:rFonts w:ascii="Nirmala UI" w:hAnsi="Nirmala UI" w:cs="Nirmala UI"/>
+        </w:rPr>
+        <w:t>নিয়ে</w:t>
+      </w:r>
+      <w:r>
+        <w:t xml:space="preserve"> </w:t>
+      </w:r>
+      <w:r>
+        <w:rPr>
+          <w:rFonts w:ascii="Nirmala UI" w:hAnsi="Nirmala UI" w:cs="Nirmala UI"/>
+        </w:rPr>
+        <w:t>আলোচনা</w:t>
+      </w:r>
+    </w:p>
+    <w:p>
+      <w:pPr>
+        <w:spacing w:after="0" w:line="240" w:lineRule="auto"/>
+        <w:rPr>
+          <w:rFonts w:ascii="Nirmala UI" w:hAnsi="Nirmala UI" w:cs="Nirmala UI"/>
+        </w:rPr>
+      </w:pPr>
+      <w:r>
+        <w:rPr>
+          <w:rFonts w:ascii="Nirmala UI" w:hAnsi="Nirmala UI" w:cs="Nirmala UI"/>
+        </w:rPr>
+        <w:t xml:space="preserve">- </w:t>
+      </w:r>
+      <w:r>
+        <w:rPr>
+          <w:rFonts w:ascii="Nirmala UI" w:hAnsi="Nirmala UI" w:cs="Nirmala UI"/>
+        </w:rPr>
+        <w:t>Logical Operator : &gt;, ==, &lt;, &lt;=, &gt;=, !=, &amp;&amp;, or, ||</w:t>
+      </w:r>
+    </w:p>
+    <w:p>
+      <w:pPr>
+        <w:spacing w:after="0" w:line="240" w:lineRule="auto"/>
+      </w:pPr>
+      <w:r>
+        <w:rPr>
+          <w:noProof/>
+        </w:rPr>
+        <w:drawing>
+          <wp:inline distT="0" distB="0" distL="0" distR="0">
+            <wp:extent cx="5704840" cy="2334895"/>
+            <wp:effectExtent l="19050" t="0" r="0" b="0"/>
+            <wp:docPr id="6" name="Picture 10"/>
+            <wp:cNvGraphicFramePr>
+              <a:graphicFrameLocks xmlns:a="http://schemas.openxmlformats.org/drawingml/2006/main" noChangeAspect="1"/>
+            </wp:cNvGraphicFramePr>
+            <a:graphic xmlns:a="http://schemas.openxmlformats.org/drawingml/2006/main">
+              <a:graphicData uri="http://schemas.openxmlformats.org/drawingml/2006/picture">
+                <pic:pic xmlns:pic="http://schemas.openxmlformats.org/drawingml/2006/picture">
+                  <pic:nvPicPr>
+                    <pic:cNvPr id="0" name="Picture 10"/>
+                    <pic:cNvPicPr>
+                      <a:picLocks noChangeAspect="1" noChangeArrowheads="1"/>
+                    </pic:cNvPicPr>
+                  </pic:nvPicPr>
+                  <pic:blipFill>
+                    <a:blip r:embed="rId25"/>
+                    <a:srcRect/>
+                    <a:stretch>
+                      <a:fillRect/>
+                    </a:stretch>
+                  </pic:blipFill>
+                  <pic:spPr bwMode="auto">
+                    <a:xfrm>
+                      <a:off x="0" y="0"/>
+                      <a:ext cx="5704840" cy="2334895"/>
+                    </a:xfrm>
+                    <a:prstGeom prst="rect">
+                      <a:avLst/>
+                    </a:prstGeom>
+                    <a:noFill/>
+                    <a:ln w="9525">
+                      <a:noFill/>
+                      <a:miter lim="800000"/>
+                      <a:headEnd/>
+                      <a:tailEnd/>
+                    </a:ln>
+                  </pic:spPr>
+                </pic:pic>
+              </a:graphicData>
+            </a:graphic>
+          </wp:inline>
+        </w:drawing>
+      </w:r>
+    </w:p>
+    <w:p>
+      <w:pPr>
+        <w:spacing w:after="0" w:line="240" w:lineRule="auto"/>
+      </w:pPr>
+    </w:p>
+    <w:p>
+      <w:pPr>
+        <w:spacing w:after="0" w:line="240" w:lineRule="auto"/>
+        <w:rPr>
+          <w:rFonts w:ascii="Nirmala UI" w:hAnsi="Nirmala UI" w:cs="Nirmala UI"/>
+        </w:rPr>
+      </w:pPr>
+      <w:r>
+        <w:rPr>
+          <w:rFonts w:ascii="Nirmala UI" w:hAnsi="Nirmala UI" w:cs="Nirmala UI"/>
+        </w:rPr>
+        <w:t>১</w:t>
+      </w:r>
+      <w:r>
+        <w:t>.</w:t>
+      </w:r>
+      <w:r>
+        <w:rPr>
+          <w:rFonts w:ascii="Nirmala UI" w:hAnsi="Nirmala UI" w:cs="Nirmala UI"/>
+        </w:rPr>
+        <w:t>১৩</w:t>
+      </w:r>
+      <w:r>
+        <w:t xml:space="preserve"> - </w:t>
+      </w:r>
+      <w:r>
+        <w:rPr>
+          <w:rFonts w:ascii="Nirmala UI" w:hAnsi="Nirmala UI" w:cs="Nirmala UI"/>
+        </w:rPr>
+        <w:t>ইফ</w:t>
+      </w:r>
+      <w:r>
+        <w:t xml:space="preserve"> </w:t>
+      </w:r>
+      <w:r>
+        <w:rPr>
+          <w:rFonts w:ascii="Nirmala UI" w:hAnsi="Nirmala UI" w:cs="Nirmala UI"/>
+        </w:rPr>
+        <w:t>এলস</w:t>
+      </w:r>
+      <w:r>
+        <w:t xml:space="preserve">, </w:t>
+      </w:r>
+      <w:r>
+        <w:rPr>
+          <w:rFonts w:ascii="Nirmala UI" w:hAnsi="Nirmala UI" w:cs="Nirmala UI"/>
+        </w:rPr>
+        <w:t>লিপ</w:t>
+      </w:r>
+      <w:r>
+        <w:t xml:space="preserve"> </w:t>
+      </w:r>
+      <w:r>
+        <w:rPr>
+          <w:rFonts w:ascii="Nirmala UI" w:hAnsi="Nirmala UI" w:cs="Nirmala UI"/>
+        </w:rPr>
+        <w:t>ইয়ার</w:t>
+      </w:r>
+      <w:r>
+        <w:t xml:space="preserve"> </w:t>
+      </w:r>
+      <w:r>
+        <w:rPr>
+          <w:rFonts w:ascii="Nirmala UI" w:hAnsi="Nirmala UI" w:cs="Nirmala UI"/>
+        </w:rPr>
+        <w:t>এবং</w:t>
+      </w:r>
+      <w:r>
+        <w:t xml:space="preserve"> </w:t>
+      </w:r>
+      <w:r>
+        <w:rPr>
+          <w:rFonts w:ascii="Nirmala UI" w:hAnsi="Nirmala UI" w:cs="Nirmala UI"/>
+        </w:rPr>
+        <w:t>কিভাবে</w:t>
+      </w:r>
+      <w:r>
+        <w:t xml:space="preserve"> </w:t>
+      </w:r>
+      <w:r>
+        <w:rPr>
+          <w:rFonts w:ascii="Nirmala UI" w:hAnsi="Nirmala UI" w:cs="Nirmala UI"/>
+        </w:rPr>
+        <w:t>জটিল</w:t>
+      </w:r>
+      <w:r>
+        <w:t xml:space="preserve"> </w:t>
+      </w:r>
+      <w:r>
+        <w:rPr>
+          <w:rFonts w:ascii="Nirmala UI" w:hAnsi="Nirmala UI" w:cs="Nirmala UI"/>
+        </w:rPr>
+        <w:t>কন্ডিশন</w:t>
+      </w:r>
+      <w:r>
+        <w:t xml:space="preserve"> </w:t>
+      </w:r>
+      <w:r>
+        <w:rPr>
+          <w:rFonts w:ascii="Nirmala UI" w:hAnsi="Nirmala UI" w:cs="Nirmala UI"/>
+        </w:rPr>
+        <w:t>গুলো</w:t>
+      </w:r>
+      <w:r>
+        <w:t xml:space="preserve"> </w:t>
+      </w:r>
+      <w:r>
+        <w:rPr>
+          <w:rFonts w:ascii="Nirmala UI" w:hAnsi="Nirmala UI" w:cs="Nirmala UI"/>
+        </w:rPr>
+        <w:t>শর্টকাটে</w:t>
+      </w:r>
+      <w:r>
+        <w:t xml:space="preserve"> </w:t>
+      </w:r>
+      <w:r>
+        <w:rPr>
+          <w:rFonts w:ascii="Nirmala UI" w:hAnsi="Nirmala UI" w:cs="Nirmala UI"/>
+        </w:rPr>
+        <w:t>লেখা</w:t>
+      </w:r>
+      <w:r>
+        <w:t xml:space="preserve"> </w:t>
+      </w:r>
+      <w:r>
+        <w:rPr>
+          <w:rFonts w:ascii="Nirmala UI" w:hAnsi="Nirmala UI" w:cs="Nirmala UI"/>
+        </w:rPr>
+        <w:t>যায়</w:t>
+      </w:r>
+    </w:p>
+    <w:p>
+      <w:pPr>
+        <w:spacing w:after="0" w:line="240" w:lineRule="auto"/>
+        <w:rPr>
+          <w:rFonts w:ascii="Nirmala UI" w:hAnsi="Nirmala UI" w:cs="Nirmala UI"/>
+        </w:rPr>
+      </w:pPr>
+      <w:r>
+        <w:rPr>
+          <w:rFonts w:ascii="Nirmala UI" w:hAnsi="Nirmala UI" w:cs="Nirmala UI"/>
+        </w:rPr>
+        <w:t xml:space="preserve">- </w:t>
+      </w:r>
+      <w:r>
+        <w:rPr>
+          <w:rFonts w:ascii="Nirmala UI" w:hAnsi="Nirmala UI" w:cs="Nirmala UI"/>
+        </w:rPr>
+        <w:t>leap year calculation</w:t>
+      </w:r>
+    </w:p>
+    <w:p>
+      <w:pPr>
+        <w:spacing w:after="0" w:line="240" w:lineRule="auto"/>
+        <w:rPr>
+          <w:rFonts w:ascii="Nirmala UI" w:hAnsi="Nirmala UI" w:cs="Nirmala UI"/>
+        </w:rPr>
+      </w:pPr>
+    </w:p>
+    <w:p>
+      <w:pPr>
+        <w:spacing w:after="0" w:line="240" w:lineRule="auto"/>
+        <w:rPr>
+          <w:rFonts w:ascii="Nirmala UI" w:hAnsi="Nirmala UI" w:cs="Nirmala UI"/>
+        </w:rPr>
+      </w:pPr>
+      <w:r>
+        <w:rPr>
+          <w:rFonts w:ascii="Nirmala UI" w:hAnsi="Nirmala UI" w:cs="Nirmala UI"/>
+        </w:rPr>
+        <w:t>১</w:t>
+      </w:r>
+      <w:r>
+        <w:t>.</w:t>
+      </w:r>
+      <w:r>
+        <w:rPr>
+          <w:rFonts w:ascii="Nirmala UI" w:hAnsi="Nirmala UI" w:cs="Nirmala UI"/>
+        </w:rPr>
+        <w:t>১৪</w:t>
+      </w:r>
+      <w:r>
+        <w:t xml:space="preserve"> - </w:t>
+      </w:r>
+      <w:r>
+        <w:rPr>
+          <w:rFonts w:ascii="Nirmala UI" w:hAnsi="Nirmala UI" w:cs="Nirmala UI"/>
+        </w:rPr>
+        <w:t>নেস্টেড</w:t>
+      </w:r>
+      <w:r>
+        <w:t xml:space="preserve"> </w:t>
+      </w:r>
+      <w:r>
+        <w:rPr>
+          <w:rFonts w:ascii="Nirmala UI" w:hAnsi="Nirmala UI" w:cs="Nirmala UI"/>
+        </w:rPr>
+        <w:t>ইফ</w:t>
+      </w:r>
+      <w:r>
+        <w:t xml:space="preserve"> </w:t>
+      </w:r>
+      <w:r>
+        <w:rPr>
+          <w:rFonts w:ascii="Nirmala UI" w:hAnsi="Nirmala UI" w:cs="Nirmala UI"/>
+        </w:rPr>
+        <w:t>এলস</w:t>
+      </w:r>
+      <w:r>
+        <w:t xml:space="preserve"> </w:t>
+      </w:r>
+      <w:r>
+        <w:rPr>
+          <w:rFonts w:ascii="Nirmala UI" w:hAnsi="Nirmala UI" w:cs="Nirmala UI"/>
+        </w:rPr>
+        <w:t>এবং</w:t>
+      </w:r>
+      <w:r>
+        <w:t xml:space="preserve"> </w:t>
+      </w:r>
+      <w:r>
+        <w:rPr>
+          <w:rFonts w:ascii="Nirmala UI" w:hAnsi="Nirmala UI" w:cs="Nirmala UI"/>
+        </w:rPr>
+        <w:t>কোডের</w:t>
+      </w:r>
+      <w:r>
+        <w:t xml:space="preserve"> </w:t>
+      </w:r>
+      <w:r>
+        <w:rPr>
+          <w:rFonts w:ascii="Nirmala UI" w:hAnsi="Nirmala UI" w:cs="Nirmala UI"/>
+        </w:rPr>
+        <w:t>রিডেবিলিটি</w:t>
+      </w:r>
+    </w:p>
+    <w:p>
+      <w:pPr>
+        <w:spacing w:after="0" w:line="240" w:lineRule="auto"/>
+        <w:rPr>
+          <w:rFonts w:ascii="Nirmala UI" w:hAnsi="Nirmala UI" w:cs="Nirmala UI"/>
+        </w:rPr>
+      </w:pPr>
+      <w:r>
+        <w:rPr>
+          <w:rFonts w:ascii="Nirmala UI" w:hAnsi="Nirmala UI" w:cs="Nirmala UI"/>
+        </w:rPr>
+        <w:t>-</w:t>
+      </w:r>
+    </w:p>
+    <w:p>
+      <w:pPr>
+        <w:spacing w:after="0" w:line="240" w:lineRule="auto"/>
+        <w:rPr>
+          <w:rFonts w:ascii="Nirmala UI" w:hAnsi="Nirmala UI" w:cs="Nirmala UI"/>
+        </w:rPr>
+      </w:pPr>
+    </w:p>
+    <w:p>
+      <w:pPr>
+        <w:spacing w:after="0" w:line="240" w:lineRule="auto"/>
+        <w:rPr>
+          <w:rFonts w:ascii="Nirmala UI" w:hAnsi="Nirmala UI" w:cs="Nirmala UI"/>
+        </w:rPr>
+      </w:pPr>
+      <w:r>
+        <w:rPr>
+          <w:rFonts w:ascii="Nirmala UI" w:hAnsi="Nirmala UI" w:cs="Nirmala UI"/>
+        </w:rPr>
+        <w:t>১</w:t>
+      </w:r>
+      <w:r>
+        <w:t>.</w:t>
+      </w:r>
+      <w:r>
+        <w:rPr>
+          <w:rFonts w:ascii="Nirmala UI" w:hAnsi="Nirmala UI" w:cs="Nirmala UI"/>
+        </w:rPr>
+        <w:t>১৫</w:t>
+      </w:r>
+      <w:r>
+        <w:t xml:space="preserve"> - </w:t>
+      </w:r>
+      <w:r>
+        <w:rPr>
+          <w:rFonts w:ascii="Nirmala UI" w:hAnsi="Nirmala UI" w:cs="Nirmala UI"/>
+        </w:rPr>
+        <w:t>পিএইচপিতে</w:t>
+      </w:r>
+      <w:r>
+        <w:t xml:space="preserve"> </w:t>
+      </w:r>
+      <w:r>
+        <w:rPr>
+          <w:rFonts w:ascii="Nirmala UI" w:hAnsi="Nirmala UI" w:cs="Nirmala UI"/>
+        </w:rPr>
+        <w:t>টার্নারী</w:t>
+      </w:r>
+      <w:r>
+        <w:t xml:space="preserve"> </w:t>
+      </w:r>
+      <w:r>
+        <w:rPr>
+          <w:rFonts w:ascii="Nirmala UI" w:hAnsi="Nirmala UI" w:cs="Nirmala UI"/>
+        </w:rPr>
+        <w:t>অপারেটর</w:t>
+      </w:r>
+      <w:r>
+        <w:t xml:space="preserve"> </w:t>
+      </w:r>
+      <w:r>
+        <w:rPr>
+          <w:rFonts w:ascii="Nirmala UI" w:hAnsi="Nirmala UI" w:cs="Nirmala UI"/>
+        </w:rPr>
+        <w:t>এবং</w:t>
+      </w:r>
+      <w:r>
+        <w:t xml:space="preserve"> </w:t>
+      </w:r>
+      <w:r>
+        <w:rPr>
+          <w:rFonts w:ascii="Nirmala UI" w:hAnsi="Nirmala UI" w:cs="Nirmala UI"/>
+        </w:rPr>
+        <w:t>নেস্টেড</w:t>
+      </w:r>
+      <w:r>
+        <w:t xml:space="preserve"> </w:t>
+      </w:r>
+      <w:r>
+        <w:rPr>
+          <w:rFonts w:ascii="Nirmala UI" w:hAnsi="Nirmala UI" w:cs="Nirmala UI"/>
+        </w:rPr>
+        <w:t>টার্নারী</w:t>
+      </w:r>
+      <w:r>
+        <w:t xml:space="preserve"> </w:t>
+      </w:r>
+      <w:r>
+        <w:rPr>
+          <w:rFonts w:ascii="Nirmala UI" w:hAnsi="Nirmala UI" w:cs="Nirmala UI"/>
+        </w:rPr>
+        <w:t>অপারেটর</w:t>
+      </w:r>
+      <w:r>
+        <w:t xml:space="preserve"> </w:t>
+      </w:r>
+      <w:r>
+        <w:rPr>
+          <w:rFonts w:ascii="Nirmala UI" w:hAnsi="Nirmala UI" w:cs="Nirmala UI"/>
+        </w:rPr>
+        <w:t>নিয়ে</w:t>
+      </w:r>
+      <w:r>
+        <w:t xml:space="preserve"> </w:t>
+      </w:r>
+      <w:r>
+        <w:rPr>
+          <w:rFonts w:ascii="Nirmala UI" w:hAnsi="Nirmala UI" w:cs="Nirmala UI"/>
+        </w:rPr>
+        <w:t>কাজ</w:t>
+      </w:r>
+      <w:r>
+        <w:t xml:space="preserve"> </w:t>
+      </w:r>
+      <w:r>
+        <w:rPr>
+          <w:rFonts w:ascii="Nirmala UI" w:hAnsi="Nirmala UI" w:cs="Nirmala UI"/>
+        </w:rPr>
+        <w:t>করা</w:t>
+      </w:r>
+    </w:p>
+    <w:p>
+      <w:pPr>
+        <w:spacing w:after="0" w:line="240" w:lineRule="auto"/>
+        <w:rPr>
+          <w:rFonts w:ascii="Nirmala UI" w:hAnsi="Nirmala UI" w:cs="Nirmala UI"/>
+        </w:rPr>
+      </w:pPr>
+      <w:r>
+        <w:rPr>
+          <w:rFonts w:ascii="Nirmala UI" w:hAnsi="Nirmala UI" w:cs="Nirmala UI"/>
+        </w:rPr>
+        <w:t>-</w:t>
+      </w:r>
+    </w:p>
+    <w:p>
+      <w:pPr>
+        <w:spacing w:after="0" w:line="240" w:lineRule="auto"/>
+        <w:rPr>
+          <w:rFonts w:ascii="Nirmala UI" w:hAnsi="Nirmala UI" w:cs="Nirmala UI"/>
+        </w:rPr>
+      </w:pPr>
+    </w:p>
+    <w:p>
+      <w:pPr>
+        <w:spacing w:after="0" w:line="240" w:lineRule="auto"/>
+        <w:rPr>
+          <w:rFonts w:ascii="Nirmala UI" w:hAnsi="Nirmala UI" w:cs="Nirmala UI"/>
+        </w:rPr>
+      </w:pPr>
+      <w:r>
+        <w:rPr>
+          <w:rFonts w:ascii="Nirmala UI" w:hAnsi="Nirmala UI" w:cs="Nirmala UI"/>
+        </w:rPr>
+        <w:t>১</w:t>
+      </w:r>
+      <w:r>
+        <w:t>.</w:t>
+      </w:r>
+      <w:r>
+        <w:rPr>
+          <w:rFonts w:ascii="Nirmala UI" w:hAnsi="Nirmala UI" w:cs="Nirmala UI"/>
+        </w:rPr>
+        <w:t>১৬</w:t>
+      </w:r>
+      <w:r>
+        <w:t xml:space="preserve"> - </w:t>
+      </w:r>
+      <w:r>
+        <w:rPr>
+          <w:rFonts w:ascii="Nirmala UI" w:hAnsi="Nirmala UI" w:cs="Nirmala UI"/>
+        </w:rPr>
+        <w:t>কন্ডিশন</w:t>
+      </w:r>
+      <w:r>
+        <w:t xml:space="preserve"> </w:t>
+      </w:r>
+      <w:r>
+        <w:rPr>
+          <w:rFonts w:ascii="Nirmala UI" w:hAnsi="Nirmala UI" w:cs="Nirmala UI"/>
+        </w:rPr>
+        <w:t>চেক</w:t>
+      </w:r>
+      <w:r>
+        <w:t xml:space="preserve"> </w:t>
+      </w:r>
+      <w:r>
+        <w:rPr>
+          <w:rFonts w:ascii="Nirmala UI" w:hAnsi="Nirmala UI" w:cs="Nirmala UI"/>
+        </w:rPr>
+        <w:t>করার</w:t>
+      </w:r>
+      <w:r>
+        <w:t xml:space="preserve"> </w:t>
+      </w:r>
+      <w:r>
+        <w:rPr>
+          <w:rFonts w:ascii="Nirmala UI" w:hAnsi="Nirmala UI" w:cs="Nirmala UI"/>
+        </w:rPr>
+        <w:t>আরেকটি</w:t>
+      </w:r>
+      <w:r>
+        <w:t xml:space="preserve"> </w:t>
+      </w:r>
+      <w:r>
+        <w:rPr>
+          <w:rFonts w:ascii="Nirmala UI" w:hAnsi="Nirmala UI" w:cs="Nirmala UI"/>
+        </w:rPr>
+        <w:t>উপায়</w:t>
+      </w:r>
+      <w:r>
+        <w:t xml:space="preserve"> - </w:t>
+      </w:r>
+      <w:r>
+        <w:rPr>
+          <w:rFonts w:ascii="Nirmala UI" w:hAnsi="Nirmala UI" w:cs="Nirmala UI"/>
+        </w:rPr>
+        <w:t>সুইচকেস</w:t>
+      </w:r>
+    </w:p>
+    <w:p>
+      <w:pPr>
+        <w:spacing w:after="0" w:line="240" w:lineRule="auto"/>
+        <w:rPr>
+          <w:rFonts w:ascii="Nirmala UI" w:hAnsi="Nirmala UI" w:cs="Nirmala UI"/>
+        </w:rPr>
+      </w:pPr>
+      <w:r>
+        <w:rPr>
+          <w:rFonts w:ascii="Nirmala UI" w:hAnsi="Nirmala UI" w:cs="Nirmala UI"/>
+        </w:rPr>
+        <w:t xml:space="preserve">- </w:t>
+      </w:r>
+    </w:p>
+    <w:p>
+      <w:pPr>
+        <w:spacing w:after="0" w:line="240" w:lineRule="auto"/>
+        <w:rPr>
+          <w:rFonts w:ascii="Nirmala UI" w:hAnsi="Nirmala UI" w:cs="Nirmala UI"/>
+        </w:rPr>
+      </w:pPr>
+    </w:p>
+    <w:p>
+      <w:pPr>
+        <w:spacing w:after="0" w:line="240" w:lineRule="auto"/>
+        <w:rPr>
+          <w:rFonts w:ascii="Nirmala UI" w:hAnsi="Nirmala UI" w:cs="Nirmala UI"/>
+        </w:rPr>
+      </w:pPr>
+      <w:r>
+        <w:rPr>
+          <w:rFonts w:ascii="Nirmala UI" w:hAnsi="Nirmala UI" w:cs="Nirmala UI"/>
+        </w:rPr>
+        <w:t>১</w:t>
+      </w:r>
+      <w:r>
+        <w:t>.</w:t>
+      </w:r>
+      <w:r>
+        <w:rPr>
+          <w:rFonts w:ascii="Nirmala UI" w:hAnsi="Nirmala UI" w:cs="Nirmala UI"/>
+        </w:rPr>
+        <w:t>১৭</w:t>
+      </w:r>
+      <w:r>
+        <w:t xml:space="preserve"> - </w:t>
+      </w:r>
+      <w:r>
+        <w:rPr>
+          <w:rFonts w:ascii="Nirmala UI" w:hAnsi="Nirmala UI" w:cs="Nirmala UI"/>
+        </w:rPr>
+        <w:t>সুইচকেস</w:t>
+      </w:r>
+      <w:r>
+        <w:t xml:space="preserve"> </w:t>
+      </w:r>
+      <w:r>
+        <w:rPr>
+          <w:rFonts w:ascii="Nirmala UI" w:hAnsi="Nirmala UI" w:cs="Nirmala UI"/>
+        </w:rPr>
+        <w:t>নিয়ে</w:t>
+      </w:r>
+      <w:r>
+        <w:t xml:space="preserve"> </w:t>
+      </w:r>
+      <w:r>
+        <w:rPr>
+          <w:rFonts w:ascii="Nirmala UI" w:hAnsi="Nirmala UI" w:cs="Nirmala UI"/>
+        </w:rPr>
+        <w:t>আরও</w:t>
+      </w:r>
+      <w:r>
+        <w:t xml:space="preserve"> </w:t>
+      </w:r>
+      <w:r>
+        <w:rPr>
+          <w:rFonts w:ascii="Nirmala UI" w:hAnsi="Nirmala UI" w:cs="Nirmala UI"/>
+        </w:rPr>
+        <w:t>কথা</w:t>
+      </w:r>
+    </w:p>
+    <w:p>
+      <w:pPr>
+        <w:spacing w:after="0" w:line="240" w:lineRule="auto"/>
+        <w:rPr>
+          <w:rFonts w:ascii="Nirmala UI" w:hAnsi="Nirmala UI" w:cs="Nirmala UI"/>
+        </w:rPr>
+      </w:pPr>
+      <w:r>
+        <w:rPr>
+          <w:rFonts w:ascii="Nirmala UI" w:hAnsi="Nirmala UI" w:cs="Nirmala UI"/>
+        </w:rPr>
+        <w:t xml:space="preserve">- </w:t>
+      </w:r>
+      <w:r>
+        <w:rPr>
+          <w:rFonts w:ascii="Nirmala UI" w:hAnsi="Nirmala UI" w:cs="Nirmala UI"/>
+          <w:noProof/>
+        </w:rPr>
+        <w:drawing>
+          <wp:inline distT="0" distB="0" distL="0" distR="0">
+            <wp:extent cx="4117975" cy="3514090"/>
+            <wp:effectExtent l="19050" t="0" r="0" b="0"/>
+            <wp:docPr id="8" name="Picture 13"/>
+            <wp:cNvGraphicFramePr>
+              <a:graphicFrameLocks xmlns:a="http://schemas.openxmlformats.org/drawingml/2006/main" noChangeAspect="1"/>
+            </wp:cNvGraphicFramePr>
+            <a:graphic xmlns:a="http://schemas.openxmlformats.org/drawingml/2006/main">
+              <a:graphicData uri="http://schemas.openxmlformats.org/drawingml/2006/picture">
+                <pic:pic xmlns:pic="http://schemas.openxmlformats.org/drawingml/2006/picture">
+                  <pic:nvPicPr>
+                    <pic:cNvPr id="0" name="Picture 13"/>
+                    <pic:cNvPicPr>
+                      <a:picLocks noChangeAspect="1" noChangeArrowheads="1"/>
+                    </pic:cNvPicPr>
+                  </pic:nvPicPr>
+                  <pic:blipFill>
+                    <a:blip r:embed="rId26"/>
+                    <a:srcRect/>
+                    <a:stretch>
+                      <a:fillRect/>
+                    </a:stretch>
+                  </pic:blipFill>
+                  <pic:spPr bwMode="auto">
+                    <a:xfrm>
+                      <a:off x="0" y="0"/>
+                      <a:ext cx="4117975" cy="3514090"/>
+                    </a:xfrm>
+                    <a:prstGeom prst="rect">
+                      <a:avLst/>
+                    </a:prstGeom>
+                    <a:noFill/>
+                    <a:ln w="9525">
+                      <a:noFill/>
+                      <a:miter lim="800000"/>
+                      <a:headEnd/>
+                      <a:tailEnd/>
+                    </a:ln>
+                  </pic:spPr>
+                </pic:pic>
+              </a:graphicData>
+            </a:graphic>
+          </wp:inline>
+        </w:drawing>
+      </w:r>
+    </w:p>
+    <w:p>
+      <w:pPr>
+        <w:spacing w:after="0" w:line="240" w:lineRule="auto"/>
+      </w:pPr>
+      <w:r>
+        <w:rPr>
+          <w:noProof/>
+        </w:rPr>
+        <w:lastRenderedPageBreak/>
+        <w:drawing>
+          <wp:inline distT="0" distB="0" distL="0" distR="0">
+            <wp:extent cx="4819015" cy="5337175"/>
+            <wp:effectExtent l="19050" t="0" r="635" b="0"/>
+            <wp:docPr id="9" name="Picture 16"/>
+            <wp:cNvGraphicFramePr>
+              <a:graphicFrameLocks xmlns:a="http://schemas.openxmlformats.org/drawingml/2006/main" noChangeAspect="1"/>
+            </wp:cNvGraphicFramePr>
+            <a:graphic xmlns:a="http://schemas.openxmlformats.org/drawingml/2006/main">
+              <a:graphicData uri="http://schemas.openxmlformats.org/drawingml/2006/picture">
+                <pic:pic xmlns:pic="http://schemas.openxmlformats.org/drawingml/2006/picture">
+                  <pic:nvPicPr>
+                    <pic:cNvPr id="0" name="Picture 16"/>
+                    <pic:cNvPicPr>
+                      <a:picLocks noChangeAspect="1" noChangeArrowheads="1"/>
+                    </pic:cNvPicPr>
+                  </pic:nvPicPr>
+                  <pic:blipFill>
+                    <a:blip r:embed="rId27"/>
+                    <a:srcRect/>
+                    <a:stretch>
+                      <a:fillRect/>
+                    </a:stretch>
+                  </pic:blipFill>
+                  <pic:spPr bwMode="auto">
+                    <a:xfrm>
+                      <a:off x="0" y="0"/>
+                      <a:ext cx="4819015" cy="5337175"/>
+                    </a:xfrm>
+                    <a:prstGeom prst="rect">
+                      <a:avLst/>
+                    </a:prstGeom>
+                    <a:noFill/>
+                    <a:ln w="9525">
+                      <a:noFill/>
+                      <a:miter lim="800000"/>
+                      <a:headEnd/>
+                      <a:tailEnd/>
+                    </a:ln>
+                  </pic:spPr>
+                </pic:pic>
+              </a:graphicData>
+            </a:graphic>
+          </wp:inline>
+        </w:drawing>
+      </w:r>
+    </w:p>
+    <w:p>
+      <w:pPr>
+        <w:spacing w:after="0" w:line="240" w:lineRule="auto"/>
+      </w:pPr>
+    </w:p>
+    <w:p>
+      <w:pPr>
+        <w:spacing w:after="0" w:line="240" w:lineRule="auto"/>
+        <w:rPr>
+          <w:rFonts w:ascii="Nirmala UI" w:hAnsi="Nirmala UI" w:cs="Nirmala UI"/>
+        </w:rPr>
+      </w:pPr>
+      <w:r>
+        <w:rPr>
+          <w:rFonts w:ascii="Nirmala UI" w:hAnsi="Nirmala UI" w:cs="Nirmala UI"/>
+        </w:rPr>
+        <w:t>১</w:t>
+      </w:r>
+      <w:r>
+        <w:t>.</w:t>
+      </w:r>
+      <w:r>
+        <w:rPr>
+          <w:rFonts w:ascii="Nirmala UI" w:hAnsi="Nirmala UI" w:cs="Nirmala UI"/>
+        </w:rPr>
+        <w:t>১৮</w:t>
+      </w:r>
+      <w:r>
+        <w:t xml:space="preserve"> - </w:t>
+      </w:r>
+      <w:r>
+        <w:rPr>
+          <w:rFonts w:ascii="Nirmala UI" w:hAnsi="Nirmala UI" w:cs="Nirmala UI"/>
+        </w:rPr>
+        <w:t>সুইচ</w:t>
+      </w:r>
+      <w:r>
+        <w:t xml:space="preserve"> </w:t>
+      </w:r>
+      <w:r>
+        <w:rPr>
+          <w:rFonts w:ascii="Nirmala UI" w:hAnsi="Nirmala UI" w:cs="Nirmala UI"/>
+        </w:rPr>
+        <w:t>কেসের</w:t>
+      </w:r>
+      <w:r>
+        <w:t xml:space="preserve"> </w:t>
+      </w:r>
+      <w:r>
+        <w:rPr>
+          <w:rFonts w:ascii="Nirmala UI" w:hAnsi="Nirmala UI" w:cs="Nirmala UI"/>
+        </w:rPr>
+        <w:t>একটা</w:t>
+      </w:r>
+      <w:r>
+        <w:t xml:space="preserve"> </w:t>
+      </w:r>
+      <w:r>
+        <w:rPr>
+          <w:rFonts w:ascii="Nirmala UI" w:hAnsi="Nirmala UI" w:cs="Nirmala UI"/>
+        </w:rPr>
+        <w:t>মজার</w:t>
+      </w:r>
+      <w:r>
+        <w:t xml:space="preserve"> </w:t>
+      </w:r>
+      <w:r>
+        <w:rPr>
+          <w:rFonts w:ascii="Nirmala UI" w:hAnsi="Nirmala UI" w:cs="Nirmala UI"/>
+        </w:rPr>
+        <w:t>ইস্যু</w:t>
+      </w:r>
+    </w:p>
+    <w:p>
+      <w:pPr>
+        <w:spacing w:after="0" w:line="240" w:lineRule="auto"/>
+        <w:rPr>
+          <w:rFonts w:ascii="Nirmala UI" w:hAnsi="Nirmala UI" w:cs="Nirmala UI"/>
+        </w:rPr>
+      </w:pPr>
+      <w:r>
+        <w:rPr>
+          <w:rFonts w:ascii="Nirmala UI" w:hAnsi="Nirmala UI" w:cs="Nirmala UI"/>
+        </w:rPr>
+        <w:lastRenderedPageBreak/>
+        <w:t>-</w:t>
+      </w:r>
+      <w:r>
+        <w:rPr>
+          <w:rFonts w:ascii="Nirmala UI" w:hAnsi="Nirmala UI" w:cs="Nirmala UI"/>
+          <w:noProof/>
+        </w:rPr>
+        <w:drawing>
+          <wp:inline distT="0" distB="0" distL="0" distR="0">
+            <wp:extent cx="3422015" cy="3307080"/>
+            <wp:effectExtent l="19050" t="0" r="6985" b="0"/>
+            <wp:docPr id="11" name="Picture 19"/>
+            <wp:cNvGraphicFramePr>
+              <a:graphicFrameLocks xmlns:a="http://schemas.openxmlformats.org/drawingml/2006/main" noChangeAspect="1"/>
+            </wp:cNvGraphicFramePr>
+            <a:graphic xmlns:a="http://schemas.openxmlformats.org/drawingml/2006/main">
+              <a:graphicData uri="http://schemas.openxmlformats.org/drawingml/2006/picture">
+                <pic:pic xmlns:pic="http://schemas.openxmlformats.org/drawingml/2006/picture">
+                  <pic:nvPicPr>
+                    <pic:cNvPr id="0" name="Picture 19"/>
+                    <pic:cNvPicPr>
+                      <a:picLocks noChangeAspect="1" noChangeArrowheads="1"/>
+                    </pic:cNvPicPr>
+                  </pic:nvPicPr>
+                  <pic:blipFill>
+                    <a:blip r:embed="rId28"/>
+                    <a:srcRect/>
+                    <a:stretch>
+                      <a:fillRect/>
+                    </a:stretch>
+                  </pic:blipFill>
+                  <pic:spPr bwMode="auto">
+                    <a:xfrm>
+                      <a:off x="0" y="0"/>
+                      <a:ext cx="3422015" cy="3307080"/>
+                    </a:xfrm>
+                    <a:prstGeom prst="rect">
+                      <a:avLst/>
+                    </a:prstGeom>
+                    <a:noFill/>
+                    <a:ln w="9525">
+                      <a:noFill/>
+                      <a:miter lim="800000"/>
+                      <a:headEnd/>
+                      <a:tailEnd/>
+                    </a:ln>
+                  </pic:spPr>
+                </pic:pic>
+              </a:graphicData>
+            </a:graphic>
+          </wp:inline>
+        </w:drawing>
+      </w:r>
+    </w:p>
+    <w:p>
+      <w:pPr>
+        <w:spacing w:after="0" w:line="240" w:lineRule="auto"/>
+        <w:rPr>
+          <w:rFonts w:ascii="Nirmala UI" w:hAnsi="Nirmala UI" w:cs="Nirmala UI"/>
+        </w:rPr>
+      </w:pPr>
+    </w:p>
+    <w:p>
+      <w:pPr>
+        <w:spacing w:after="0" w:line="240" w:lineRule="auto"/>
+        <w:rPr>
+          <w:rFonts w:ascii="Nirmala UI" w:hAnsi="Nirmala UI" w:cs="Nirmala UI"/>
+        </w:rPr>
+      </w:pPr>
+      <w:r>
+        <w:rPr>
+          <w:rFonts w:ascii="Nirmala UI" w:hAnsi="Nirmala UI" w:cs="Nirmala UI"/>
+        </w:rPr>
+        <w:t>১</w:t>
+      </w:r>
+      <w:r>
+        <w:t>.</w:t>
+      </w:r>
+      <w:r>
+        <w:rPr>
+          <w:rFonts w:ascii="Nirmala UI" w:hAnsi="Nirmala UI" w:cs="Nirmala UI"/>
+        </w:rPr>
+        <w:t>১৯</w:t>
+      </w:r>
+      <w:r>
+        <w:t xml:space="preserve"> - </w:t>
+      </w:r>
+      <w:r>
+        <w:rPr>
+          <w:rFonts w:ascii="Nirmala UI" w:hAnsi="Nirmala UI" w:cs="Nirmala UI"/>
+        </w:rPr>
+        <w:t>পিএইচপিতে</w:t>
+      </w:r>
+      <w:r>
+        <w:t xml:space="preserve"> </w:t>
+      </w:r>
+      <w:r>
+        <w:rPr>
+          <w:rFonts w:ascii="Nirmala UI" w:hAnsi="Nirmala UI" w:cs="Nirmala UI"/>
+        </w:rPr>
+        <w:t>অপারেটর</w:t>
+      </w:r>
+      <w:r>
+        <w:t xml:space="preserve"> </w:t>
+      </w:r>
+      <w:r>
+        <w:rPr>
+          <w:rFonts w:ascii="Nirmala UI" w:hAnsi="Nirmala UI" w:cs="Nirmala UI"/>
+        </w:rPr>
+        <w:t>প্রিসিডেন্স</w:t>
+      </w:r>
+      <w:r>
+        <w:t xml:space="preserve"> - </w:t>
+      </w:r>
+      <w:r>
+        <w:rPr>
+          <w:rFonts w:ascii="Nirmala UI" w:hAnsi="Nirmala UI" w:cs="Nirmala UI"/>
+        </w:rPr>
+        <w:t>কে</w:t>
+      </w:r>
+      <w:r>
+        <w:t xml:space="preserve"> </w:t>
+      </w:r>
+      <w:r>
+        <w:rPr>
+          <w:rFonts w:ascii="Nirmala UI" w:hAnsi="Nirmala UI" w:cs="Nirmala UI"/>
+        </w:rPr>
+        <w:t>আর</w:t>
+      </w:r>
+      <w:r>
+        <w:t xml:space="preserve"> </w:t>
+      </w:r>
+      <w:r>
+        <w:rPr>
+          <w:rFonts w:ascii="Nirmala UI" w:hAnsi="Nirmala UI" w:cs="Nirmala UI"/>
+        </w:rPr>
+        <w:t>আগে</w:t>
+      </w:r>
+      <w:r>
+        <w:t xml:space="preserve"> </w:t>
+      </w:r>
+      <w:r>
+        <w:rPr>
+          <w:rFonts w:ascii="Nirmala UI" w:hAnsi="Nirmala UI" w:cs="Nirmala UI"/>
+        </w:rPr>
+        <w:t>রান</w:t>
+      </w:r>
+      <w:r>
+        <w:t xml:space="preserve"> </w:t>
+      </w:r>
+      <w:r>
+        <w:rPr>
+          <w:rFonts w:ascii="Nirmala UI" w:hAnsi="Nirmala UI" w:cs="Nirmala UI"/>
+        </w:rPr>
+        <w:t>করে</w:t>
+      </w:r>
+    </w:p>
+    <w:p>
+      <w:pPr>
+        <w:spacing w:after="0" w:line="240" w:lineRule="auto"/>
+        <w:rPr>
+          <w:rFonts w:ascii="Nirmala UI" w:hAnsi="Nirmala UI" w:cs="Nirmala UI"/>
+        </w:rPr>
+      </w:pPr>
+      <w:r>
+        <w:rPr>
+          <w:rFonts w:ascii="Nirmala UI" w:hAnsi="Nirmala UI" w:cs="Nirmala UI"/>
+        </w:rPr>
+        <w:t>-</w:t>
+      </w:r>
+    </w:p>
+    <w:p>
+      <w:pPr>
+        <w:spacing w:after="0" w:line="240" w:lineRule="auto"/>
+      </w:pPr>
+      <w:r>
+        <w:rPr>
+          <w:noProof/>
+        </w:rPr>
+        <w:drawing>
+          <wp:inline distT="0" distB="0" distL="0" distR="0">
+            <wp:extent cx="4207893" cy="960700"/>
+            <wp:effectExtent l="19050" t="0" r="2157" b="0"/>
+            <wp:docPr id="14" name="Picture 25"/>
+            <wp:cNvGraphicFramePr>
+              <a:graphicFrameLocks xmlns:a="http://schemas.openxmlformats.org/drawingml/2006/main" noChangeAspect="1"/>
+            </wp:cNvGraphicFramePr>
+            <a:graphic xmlns:a="http://schemas.openxmlformats.org/drawingml/2006/main">
+              <a:graphicData uri="http://schemas.openxmlformats.org/drawingml/2006/picture">
+                <pic:pic xmlns:pic="http://schemas.openxmlformats.org/drawingml/2006/picture">
+                  <pic:nvPicPr>
+                    <pic:cNvPr id="0" name="Picture 25"/>
+                    <pic:cNvPicPr>
+                      <a:picLocks noChangeAspect="1" noChangeArrowheads="1"/>
+                    </pic:cNvPicPr>
+                  </pic:nvPicPr>
+                  <pic:blipFill>
+                    <a:blip r:embed="rId29"/>
+                    <a:srcRect/>
+                    <a:stretch>
+                      <a:fillRect/>
+                    </a:stretch>
+                  </pic:blipFill>
+                  <pic:spPr bwMode="auto">
+                    <a:xfrm>
+                      <a:off x="0" y="0"/>
+                      <a:ext cx="4207130" cy="960526"/>
+                    </a:xfrm>
+                    <a:prstGeom prst="rect">
+                      <a:avLst/>
+                    </a:prstGeom>
+                    <a:noFill/>
+                    <a:ln w="9525">
+                      <a:noFill/>
+                      <a:miter lim="800000"/>
+                      <a:headEnd/>
+                      <a:tailEnd/>
+                    </a:ln>
+                  </pic:spPr>
+                </pic:pic>
+              </a:graphicData>
+            </a:graphic>
+          </wp:inline>
+        </w:drawing>
+      </w:r>
+    </w:p>
+    <w:p>
+      <w:pPr>
+        <w:spacing w:after="0" w:line="240" w:lineRule="auto"/>
+      </w:pPr>
+    </w:p>
+    <w:p>
+      <w:pPr>
+        <w:spacing w:after="0" w:line="240" w:lineRule="auto"/>
+      </w:pPr>
+      <w:r>
+        <w:t>- More learn about PHP: Operator precedence goto PHP manual</w:t>
+      </w:r>
+    </w:p>
+    <w:p>
+      <w:pPr>
+        <w:spacing w:after="0" w:line="240" w:lineRule="auto"/>
+      </w:pPr>
+      <w:r>
+        <w:rPr>
+          <w:noProof/>
+        </w:rPr>
+        <w:drawing>
+          <wp:inline distT="0" distB="0" distL="0" distR="0">
+            <wp:extent cx="5943600" cy="2323594"/>
+            <wp:effectExtent l="19050" t="0" r="0" b="0"/>
+            <wp:docPr id="15" name="Picture 28"/>
+            <wp:cNvGraphicFramePr>
+              <a:graphicFrameLocks xmlns:a="http://schemas.openxmlformats.org/drawingml/2006/main" noChangeAspect="1"/>
+            </wp:cNvGraphicFramePr>
+            <a:graphic xmlns:a="http://schemas.openxmlformats.org/drawingml/2006/main">
+              <a:graphicData uri="http://schemas.openxmlformats.org/drawingml/2006/picture">
+                <pic:pic xmlns:pic="http://schemas.openxmlformats.org/drawingml/2006/picture">
+                  <pic:nvPicPr>
+                    <pic:cNvPr id="0" name="Picture 28"/>
+                    <pic:cNvPicPr>
+                      <a:picLocks noChangeAspect="1" noChangeArrowheads="1"/>
+                    </pic:cNvPicPr>
+                  </pic:nvPicPr>
+                  <pic:blipFill>
+                    <a:blip r:embed="rId30"/>
+                    <a:srcRect/>
+                    <a:stretch>
+                      <a:fillRect/>
+                    </a:stretch>
+                  </pic:blipFill>
+                  <pic:spPr bwMode="auto">
+                    <a:xfrm>
+                      <a:off x="0" y="0"/>
+                      <a:ext cx="5943600" cy="2323594"/>
+                    </a:xfrm>
+                    <a:prstGeom prst="rect">
+                      <a:avLst/>
+                    </a:prstGeom>
+                    <a:noFill/>
+                    <a:ln w="9525">
+                      <a:noFill/>
+                      <a:miter lim="800000"/>
+                      <a:headEnd/>
+                      <a:tailEnd/>
+                    </a:ln>
+                  </pic:spPr>
+                </pic:pic>
+              </a:graphicData>
+            </a:graphic>
+          </wp:inline>
+        </w:drawing>
+      </w:r>
+    </w:p>
+    <w:p>
+      <w:pPr>
+        <w:spacing w:after="0" w:line="240" w:lineRule="auto"/>
+      </w:pPr>
+    </w:p>
+    <w:p>
+      <w:pPr>
+        <w:spacing w:after="0" w:line="240" w:lineRule="auto"/>
+        <w:rPr>
+          <w:rFonts w:ascii="Nirmala UI" w:hAnsi="Nirmala UI" w:cs="Nirmala UI"/>
+        </w:rPr>
+      </w:pPr>
+      <w:r>
+        <w:rPr>
+          <w:rFonts w:ascii="Nirmala UI" w:hAnsi="Nirmala UI" w:cs="Nirmala UI"/>
+        </w:rPr>
+        <w:t>১</w:t>
+      </w:r>
+      <w:r>
+        <w:t>.</w:t>
+      </w:r>
+      <w:r>
+        <w:rPr>
+          <w:rFonts w:ascii="Nirmala UI" w:hAnsi="Nirmala UI" w:cs="Nirmala UI"/>
+        </w:rPr>
+        <w:t>২০</w:t>
+      </w:r>
+      <w:r>
+        <w:t xml:space="preserve"> - </w:t>
+      </w:r>
+      <w:r>
+        <w:rPr>
+          <w:rFonts w:ascii="Nirmala UI" w:hAnsi="Nirmala UI" w:cs="Nirmala UI"/>
+        </w:rPr>
+        <w:t>পিএইচপিতে</w:t>
+      </w:r>
+      <w:r>
+        <w:t xml:space="preserve"> </w:t>
+      </w:r>
+      <w:r>
+        <w:rPr>
+          <w:rFonts w:ascii="Nirmala UI" w:hAnsi="Nirmala UI" w:cs="Nirmala UI"/>
+        </w:rPr>
+        <w:t>কন্ট্রোল</w:t>
+      </w:r>
+      <w:r>
+        <w:t xml:space="preserve"> </w:t>
+      </w:r>
+      <w:r>
+        <w:rPr>
+          <w:rFonts w:ascii="Nirmala UI" w:hAnsi="Nirmala UI" w:cs="Nirmala UI"/>
+        </w:rPr>
+        <w:t>স্ট্রাকচারের</w:t>
+      </w:r>
+      <w:r>
+        <w:t xml:space="preserve"> </w:t>
+      </w:r>
+      <w:r>
+        <w:rPr>
+          <w:rFonts w:ascii="Nirmala UI" w:hAnsi="Nirmala UI" w:cs="Nirmala UI"/>
+        </w:rPr>
+        <w:t>অল্টারনেটিভ</w:t>
+      </w:r>
+      <w:r>
+        <w:t xml:space="preserve"> </w:t>
+      </w:r>
+      <w:r>
+        <w:rPr>
+          <w:rFonts w:ascii="Nirmala UI" w:hAnsi="Nirmala UI" w:cs="Nirmala UI"/>
+        </w:rPr>
+        <w:t>সিনট্যাক্স</w:t>
+      </w:r>
+      <w:r>
+        <w:t xml:space="preserve"> </w:t>
+      </w:r>
+      <w:r>
+        <w:rPr>
+          <w:rFonts w:ascii="Nirmala UI" w:hAnsi="Nirmala UI" w:cs="Nirmala UI"/>
+        </w:rPr>
+        <w:t>নিয়ে</w:t>
+      </w:r>
+      <w:r>
+        <w:t xml:space="preserve"> </w:t>
+      </w:r>
+      <w:r>
+        <w:rPr>
+          <w:rFonts w:ascii="Nirmala UI" w:hAnsi="Nirmala UI" w:cs="Nirmala UI"/>
+        </w:rPr>
+        <w:t>আলোচনা</w:t>
+      </w:r>
+    </w:p>
+    <w:p>
+      <w:pPr>
+        <w:spacing w:after="0" w:line="240" w:lineRule="auto"/>
+        <w:rPr>
+          <w:rFonts w:ascii="Nirmala UI" w:hAnsi="Nirmala UI" w:cs="Nirmala UI"/>
+        </w:rPr>
+      </w:pPr>
+      <w:r>
+        <w:rPr>
+          <w:rFonts w:ascii="Nirmala UI" w:hAnsi="Nirmala UI" w:cs="Nirmala UI"/>
+        </w:rPr>
+        <w:t>-</w:t>
+      </w:r>
+      <w:r>
+        <w:rPr>
+          <w:rFonts w:ascii="Nirmala UI" w:hAnsi="Nirmala UI" w:cs="Nirmala UI"/>
+        </w:rPr>
+        <w:t xml:space="preserve"> Alternate Syntax</w:t>
+      </w:r>
+    </w:p>
+    <w:p>
+      <w:pPr>
+        <w:spacing w:after="0" w:line="240" w:lineRule="auto"/>
+      </w:pPr>
+      <w:r>
+        <w:rPr>
+          <w:noProof/>
+        </w:rPr>
+        <w:lastRenderedPageBreak/>
+        <w:drawing>
+          <wp:inline distT="0" distB="0" distL="0" distR="0">
+            <wp:extent cx="3191510" cy="4364990"/>
+            <wp:effectExtent l="19050" t="0" r="8890" b="0"/>
+            <wp:docPr id="17" name="Picture 31"/>
+            <wp:cNvGraphicFramePr>
+              <a:graphicFrameLocks xmlns:a="http://schemas.openxmlformats.org/drawingml/2006/main" noChangeAspect="1"/>
+            </wp:cNvGraphicFramePr>
+            <a:graphic xmlns:a="http://schemas.openxmlformats.org/drawingml/2006/main">
+              <a:graphicData uri="http://schemas.openxmlformats.org/drawingml/2006/picture">
+                <pic:pic xmlns:pic="http://schemas.openxmlformats.org/drawingml/2006/picture">
+                  <pic:nvPicPr>
+                    <pic:cNvPr id="0" name="Picture 31"/>
+                    <pic:cNvPicPr>
+                      <a:picLocks noChangeAspect="1" noChangeArrowheads="1"/>
+                    </pic:cNvPicPr>
+                  </pic:nvPicPr>
+                  <pic:blipFill>
+                    <a:blip r:embed="rId31"/>
+                    <a:srcRect/>
+                    <a:stretch>
+                      <a:fillRect/>
+                    </a:stretch>
+                  </pic:blipFill>
+                  <pic:spPr bwMode="auto">
+                    <a:xfrm>
+                      <a:off x="0" y="0"/>
+                      <a:ext cx="3191510" cy="4364990"/>
+                    </a:xfrm>
+                    <a:prstGeom prst="rect">
+                      <a:avLst/>
+                    </a:prstGeom>
+                    <a:noFill/>
+                    <a:ln w="9525">
+                      <a:noFill/>
+                      <a:miter lim="800000"/>
+                      <a:headEnd/>
+                      <a:tailEnd/>
+                    </a:ln>
+                  </pic:spPr>
+                </pic:pic>
+              </a:graphicData>
+            </a:graphic>
+          </wp:inline>
+        </w:drawing>
+      </w:r>
+    </w:p>
+    <w:p>
+      <w:pPr>
+        <w:spacing w:after="0" w:line="240" w:lineRule="auto"/>
+      </w:pPr>
+    </w:p>
+    <w:p>
+      <w:pPr>
+        <w:spacing w:after="0" w:line="240" w:lineRule="auto"/>
+      </w:pPr>
+      <w:r>
+        <w:rPr>
+          <w:noProof/>
+        </w:rPr>
+        <w:drawing>
+          <wp:inline distT="0" distB="0" distL="0" distR="0">
+            <wp:extent cx="2265680" cy="1771015"/>
+            <wp:effectExtent l="19050" t="0" r="1270" b="0"/>
+            <wp:docPr id="18" name="Picture 34"/>
+            <wp:cNvGraphicFramePr>
+              <a:graphicFrameLocks xmlns:a="http://schemas.openxmlformats.org/drawingml/2006/main" noChangeAspect="1"/>
+            </wp:cNvGraphicFramePr>
+            <a:graphic xmlns:a="http://schemas.openxmlformats.org/drawingml/2006/main">
+              <a:graphicData uri="http://schemas.openxmlformats.org/drawingml/2006/picture">
+                <pic:pic xmlns:pic="http://schemas.openxmlformats.org/drawingml/2006/picture">
+                  <pic:nvPicPr>
+                    <pic:cNvPr id="0" name="Picture 34"/>
+                    <pic:cNvPicPr>
+                      <a:picLocks noChangeAspect="1" noChangeArrowheads="1"/>
+                    </pic:cNvPicPr>
+                  </pic:nvPicPr>
+                  <pic:blipFill>
+                    <a:blip r:embed="rId32"/>
+                    <a:srcRect/>
+                    <a:stretch>
+                      <a:fillRect/>
+                    </a:stretch>
+                  </pic:blipFill>
+                  <pic:spPr bwMode="auto">
+                    <a:xfrm>
+                      <a:off x="0" y="0"/>
+                      <a:ext cx="2265680" cy="1771015"/>
+                    </a:xfrm>
+                    <a:prstGeom prst="rect">
+                      <a:avLst/>
+                    </a:prstGeom>
+                    <a:noFill/>
+                    <a:ln w="9525">
+                      <a:noFill/>
+                      <a:miter lim="800000"/>
+                      <a:headEnd/>
+                      <a:tailEnd/>
+                    </a:ln>
+                  </pic:spPr>
+                </pic:pic>
+              </a:graphicData>
+            </a:graphic>
+          </wp:inline>
+        </w:drawing>
+      </w:r>
+    </w:p>
+    <w:p>
+      <w:pPr>
+        <w:spacing w:after="0" w:line="240" w:lineRule="auto"/>
+      </w:pPr>
+    </w:p>
+    <w:p>
+      <w:pPr>
+        <w:spacing w:after="0" w:line="240" w:lineRule="auto"/>
+        <w:rPr>
+          <w:rFonts w:ascii="Nirmala UI" w:hAnsi="Nirmala UI" w:cs="Nirmala UI"/>
+        </w:rPr>
+      </w:pPr>
+      <w:r>
+        <w:rPr>
+          <w:rFonts w:ascii="Nirmala UI" w:hAnsi="Nirmala UI" w:cs="Nirmala UI"/>
+        </w:rPr>
+        <w:t>১</w:t>
+      </w:r>
+      <w:r>
+        <w:t>.</w:t>
+      </w:r>
+      <w:r>
+        <w:rPr>
+          <w:rFonts w:ascii="Nirmala UI" w:hAnsi="Nirmala UI" w:cs="Nirmala UI"/>
+        </w:rPr>
+        <w:t>২১</w:t>
+      </w:r>
+      <w:r>
+        <w:t xml:space="preserve"> - </w:t>
+      </w:r>
+      <w:r>
+        <w:rPr>
+          <w:rFonts w:ascii="Nirmala UI" w:hAnsi="Nirmala UI" w:cs="Nirmala UI"/>
+        </w:rPr>
+        <w:t>টার্নারি</w:t>
+      </w:r>
+      <w:r>
+        <w:t xml:space="preserve"> </w:t>
+      </w:r>
+      <w:r>
+        <w:rPr>
+          <w:rFonts w:ascii="Nirmala UI" w:hAnsi="Nirmala UI" w:cs="Nirmala UI"/>
+        </w:rPr>
+        <w:t>অপারেটর</w:t>
+      </w:r>
+      <w:r>
+        <w:t xml:space="preserve"> </w:t>
+      </w:r>
+      <w:r>
+        <w:rPr>
+          <w:rFonts w:ascii="Nirmala UI" w:hAnsi="Nirmala UI" w:cs="Nirmala UI"/>
+        </w:rPr>
+        <w:t>নিয়ে</w:t>
+      </w:r>
+      <w:r>
+        <w:t xml:space="preserve"> </w:t>
+      </w:r>
+      <w:r>
+        <w:rPr>
+          <w:rFonts w:ascii="Nirmala UI" w:hAnsi="Nirmala UI" w:cs="Nirmala UI"/>
+        </w:rPr>
+        <w:t>কিছু</w:t>
+      </w:r>
+      <w:r>
+        <w:t xml:space="preserve"> </w:t>
+      </w:r>
+      <w:r>
+        <w:rPr>
+          <w:rFonts w:ascii="Nirmala UI" w:hAnsi="Nirmala UI" w:cs="Nirmala UI"/>
+        </w:rPr>
+        <w:t>জিনিস</w:t>
+      </w:r>
+      <w:r>
+        <w:t xml:space="preserve"> </w:t>
+      </w:r>
+      <w:r>
+        <w:rPr>
+          <w:rFonts w:ascii="Nirmala UI" w:hAnsi="Nirmala UI" w:cs="Nirmala UI"/>
+        </w:rPr>
+        <w:t>পরিষ্কার</w:t>
+      </w:r>
+      <w:r>
+        <w:t xml:space="preserve"> </w:t>
+      </w:r>
+      <w:r>
+        <w:rPr>
+          <w:rFonts w:ascii="Nirmala UI" w:hAnsi="Nirmala UI" w:cs="Nirmala UI"/>
+        </w:rPr>
+        <w:t>করা</w:t>
+      </w:r>
+    </w:p>
+    <w:p>
+      <w:pPr>
+        <w:spacing w:after="0" w:line="240" w:lineRule="auto"/>
+        <w:rPr>
+          <w:rFonts w:ascii="Nirmala UI" w:hAnsi="Nirmala UI" w:cs="Nirmala UI"/>
+        </w:rPr>
+      </w:pPr>
+      <w:r>
+        <w:rPr>
+          <w:rFonts w:ascii="Nirmala UI" w:hAnsi="Nirmala UI" w:cs="Nirmala UI"/>
+        </w:rPr>
+        <w:t>-</w:t>
+      </w:r>
+      <w:r>
+        <w:rPr>
+          <w:rFonts w:ascii="Nirmala UI" w:hAnsi="Nirmala UI" w:cs="Nirmala UI"/>
+        </w:rPr>
+        <w:t xml:space="preserve"> Problem solution of class 1.15</w:t>
+      </w:r>
+    </w:p>
+    <w:p>
+      <w:pPr>
+        <w:spacing w:after="0" w:line="240" w:lineRule="auto"/>
+        <w:rPr>
+          <w:rFonts w:ascii="Nirmala UI" w:hAnsi="Nirmala UI" w:cs="Nirmala UI"/>
+        </w:rPr>
+      </w:pPr>
+    </w:p>
+    <w:p>
+      <w:pPr>
+        <w:spacing w:after="0" w:line="240" w:lineRule="auto"/>
+        <w:rPr>
+          <w:rFonts w:ascii="Nirmala UI" w:hAnsi="Nirmala UI" w:cs="Nirmala UI"/>
+        </w:rPr>
+      </w:pPr>
+      <w:r>
+        <w:rPr>
+          <w:rFonts w:ascii="Nirmala UI" w:hAnsi="Nirmala UI" w:cs="Nirmala UI" w:hint="cs"/>
+        </w:rPr>
+        <w:t>১</w:t>
+      </w:r>
+      <w:r>
+        <w:rPr>
+          <w:rFonts w:ascii="Nirmala UI" w:hAnsi="Nirmala UI" w:cs="Nirmala UI"/>
+        </w:rPr>
+        <w:t>.</w:t>
+      </w:r>
+      <w:r>
+        <w:rPr>
+          <w:rFonts w:ascii="Nirmala UI" w:hAnsi="Nirmala UI" w:cs="Nirmala UI" w:hint="cs"/>
+        </w:rPr>
+        <w:t>২২</w:t>
+      </w:r>
+      <w:r>
+        <w:rPr>
+          <w:rFonts w:ascii="Nirmala UI" w:hAnsi="Nirmala UI" w:cs="Nirmala UI"/>
+        </w:rPr>
+        <w:t xml:space="preserve"> - </w:t>
+      </w:r>
+      <w:r>
+        <w:rPr>
+          <w:rFonts w:ascii="Nirmala UI" w:hAnsi="Nirmala UI" w:cs="Nirmala UI" w:hint="cs"/>
+        </w:rPr>
+        <w:t>বিভিন্ন</w:t>
+      </w:r>
+      <w:r>
+        <w:rPr>
+          <w:rFonts w:ascii="Nirmala UI" w:hAnsi="Nirmala UI" w:cs="Nirmala UI"/>
+        </w:rPr>
+        <w:t xml:space="preserve"> </w:t>
+      </w:r>
+      <w:r>
+        <w:rPr>
+          <w:rFonts w:ascii="Nirmala UI" w:hAnsi="Nirmala UI" w:cs="Nirmala UI" w:hint="cs"/>
+        </w:rPr>
+        <w:t>রকম</w:t>
+      </w:r>
+      <w:r>
+        <w:rPr>
+          <w:rFonts w:ascii="Nirmala UI" w:hAnsi="Nirmala UI" w:cs="Nirmala UI"/>
+        </w:rPr>
+        <w:t xml:space="preserve"> </w:t>
+      </w:r>
+      <w:r>
+        <w:rPr>
+          <w:rFonts w:ascii="Nirmala UI" w:hAnsi="Nirmala UI" w:cs="Nirmala UI" w:hint="cs"/>
+        </w:rPr>
+        <w:t>লুপের</w:t>
+      </w:r>
+      <w:r>
+        <w:rPr>
+          <w:rFonts w:ascii="Nirmala UI" w:hAnsi="Nirmala UI" w:cs="Nirmala UI"/>
+        </w:rPr>
+        <w:t xml:space="preserve"> </w:t>
+      </w:r>
+      <w:r>
+        <w:rPr>
+          <w:rFonts w:ascii="Nirmala UI" w:hAnsi="Nirmala UI" w:cs="Nirmala UI" w:hint="cs"/>
+        </w:rPr>
+        <w:t>সাথে</w:t>
+      </w:r>
+      <w:r>
+        <w:rPr>
+          <w:rFonts w:ascii="Nirmala UI" w:hAnsi="Nirmala UI" w:cs="Nirmala UI"/>
+        </w:rPr>
+        <w:t xml:space="preserve"> </w:t>
+      </w:r>
+      <w:r>
+        <w:rPr>
+          <w:rFonts w:ascii="Nirmala UI" w:hAnsi="Nirmala UI" w:cs="Nirmala UI" w:hint="cs"/>
+        </w:rPr>
+        <w:t>পরিচয়</w:t>
+      </w:r>
+    </w:p>
+    <w:p>
+      <w:pPr>
+        <w:spacing w:after="0" w:line="240" w:lineRule="auto"/>
+        <w:rPr>
+          <w:rFonts w:ascii="Nirmala UI" w:hAnsi="Nirmala UI" w:cs="Nirmala UI"/>
+        </w:rPr>
+      </w:pPr>
+      <w:r>
+        <w:rPr>
+          <w:rFonts w:ascii="Nirmala UI" w:hAnsi="Nirmala UI" w:cs="Nirmala UI"/>
+        </w:rPr>
+        <w:t xml:space="preserve">- See example </w:t>
+      </w:r>
+      <w:r>
+        <w:rPr>
+          <w:rFonts w:ascii="Nirmala UI" w:hAnsi="Nirmala UI" w:cs="Nirmala UI"/>
+        </w:rPr>
+        <w:t>class1_22</w:t>
+      </w:r>
+    </w:p>
+    <w:p>
+      <w:pPr>
+        <w:spacing w:after="0" w:line="240" w:lineRule="auto"/>
+        <w:rPr>
+          <w:rFonts w:ascii="Nirmala UI" w:hAnsi="Nirmala UI" w:cs="Nirmala UI"/>
+        </w:rPr>
+      </w:pPr>
+    </w:p>
+    <w:p>
+      <w:pPr>
+        <w:spacing w:after="0" w:line="240" w:lineRule="auto"/>
+        <w:rPr>
+          <w:rFonts w:ascii="Nirmala UI" w:hAnsi="Nirmala UI" w:cs="Nirmala UI"/>
+        </w:rPr>
+      </w:pPr>
+      <w:r>
+        <w:rPr>
+          <w:rFonts w:ascii="Nirmala UI" w:hAnsi="Nirmala UI" w:cs="Nirmala UI" w:hint="cs"/>
+        </w:rPr>
+        <w:t>১</w:t>
+      </w:r>
+      <w:r>
+        <w:rPr>
+          <w:rFonts w:ascii="Nirmala UI" w:hAnsi="Nirmala UI" w:cs="Nirmala UI"/>
+        </w:rPr>
+        <w:t>.</w:t>
+      </w:r>
+      <w:r>
+        <w:rPr>
+          <w:rFonts w:ascii="Nirmala UI" w:hAnsi="Nirmala UI" w:cs="Nirmala UI" w:hint="cs"/>
+        </w:rPr>
+        <w:t>২৩</w:t>
+      </w:r>
+      <w:r>
+        <w:rPr>
+          <w:rFonts w:ascii="Nirmala UI" w:hAnsi="Nirmala UI" w:cs="Nirmala UI"/>
+        </w:rPr>
+        <w:t xml:space="preserve"> - </w:t>
+      </w:r>
+      <w:r>
+        <w:rPr>
+          <w:rFonts w:ascii="Nirmala UI" w:hAnsi="Nirmala UI" w:cs="Nirmala UI" w:hint="cs"/>
+        </w:rPr>
+        <w:t>ফর</w:t>
+      </w:r>
+      <w:r>
+        <w:rPr>
+          <w:rFonts w:ascii="Nirmala UI" w:hAnsi="Nirmala UI" w:cs="Nirmala UI"/>
+        </w:rPr>
+        <w:t xml:space="preserve"> </w:t>
+      </w:r>
+      <w:r>
+        <w:rPr>
+          <w:rFonts w:ascii="Nirmala UI" w:hAnsi="Nirmala UI" w:cs="Nirmala UI" w:hint="cs"/>
+        </w:rPr>
+        <w:t>লুপে</w:t>
+      </w:r>
+      <w:r>
+        <w:rPr>
+          <w:rFonts w:ascii="Nirmala UI" w:hAnsi="Nirmala UI" w:cs="Nirmala UI"/>
+        </w:rPr>
+        <w:t xml:space="preserve"> </w:t>
+      </w:r>
+      <w:r>
+        <w:rPr>
+          <w:rFonts w:ascii="Nirmala UI" w:hAnsi="Nirmala UI" w:cs="Nirmala UI" w:hint="cs"/>
+        </w:rPr>
+        <w:t>মাল্টিপল</w:t>
+      </w:r>
+      <w:r>
+        <w:rPr>
+          <w:rFonts w:ascii="Nirmala UI" w:hAnsi="Nirmala UI" w:cs="Nirmala UI"/>
+        </w:rPr>
+        <w:t xml:space="preserve"> </w:t>
+      </w:r>
+      <w:r>
+        <w:rPr>
+          <w:rFonts w:ascii="Nirmala UI" w:hAnsi="Nirmala UI" w:cs="Nirmala UI" w:hint="cs"/>
+        </w:rPr>
+        <w:t>স্টেপিং</w:t>
+      </w:r>
+    </w:p>
+    <w:p>
+      <w:pPr>
+        <w:spacing w:after="0" w:line="240" w:lineRule="auto"/>
+        <w:rPr>
+          <w:rFonts w:ascii="Nirmala UI" w:hAnsi="Nirmala UI" w:cs="Nirmala UI"/>
+        </w:rPr>
+      </w:pPr>
+      <w:r>
+        <w:rPr>
+          <w:rFonts w:ascii="Nirmala UI" w:hAnsi="Nirmala UI" w:cs="Nirmala UI"/>
+        </w:rPr>
+        <w:t xml:space="preserve">- </w:t>
+      </w:r>
+    </w:p>
+    <w:p>
+      <w:pPr>
+        <w:spacing w:after="0" w:line="240" w:lineRule="auto"/>
+        <w:rPr>
+          <w:rFonts w:ascii="Nirmala UI" w:hAnsi="Nirmala UI" w:cs="Nirmala UI"/>
+        </w:rPr>
+      </w:pPr>
+    </w:p>
+    <w:p>
+      <w:pPr>
+        <w:spacing w:after="0" w:line="240" w:lineRule="auto"/>
+        <w:rPr>
+          <w:rFonts w:ascii="Nirmala UI" w:hAnsi="Nirmala UI" w:cs="Nirmala UI"/>
+        </w:rPr>
+      </w:pPr>
+      <w:r>
+        <w:rPr>
+          <w:rFonts w:ascii="Nirmala UI" w:hAnsi="Nirmala UI" w:cs="Nirmala UI" w:hint="cs"/>
+        </w:rPr>
+        <w:lastRenderedPageBreak/>
+        <w:t>১</w:t>
+      </w:r>
+      <w:r>
+        <w:rPr>
+          <w:rFonts w:ascii="Nirmala UI" w:hAnsi="Nirmala UI" w:cs="Nirmala UI"/>
+        </w:rPr>
+        <w:t>.</w:t>
+      </w:r>
+      <w:r>
+        <w:rPr>
+          <w:rFonts w:ascii="Nirmala UI" w:hAnsi="Nirmala UI" w:cs="Nirmala UI" w:hint="cs"/>
+        </w:rPr>
+        <w:t>২৪</w:t>
+      </w:r>
+      <w:r>
+        <w:rPr>
+          <w:rFonts w:ascii="Nirmala UI" w:hAnsi="Nirmala UI" w:cs="Nirmala UI"/>
+        </w:rPr>
+        <w:t xml:space="preserve"> - </w:t>
+      </w:r>
+      <w:r>
+        <w:rPr>
+          <w:rFonts w:ascii="Nirmala UI" w:hAnsi="Nirmala UI" w:cs="Nirmala UI" w:hint="cs"/>
+        </w:rPr>
+        <w:t>ফর</w:t>
+      </w:r>
+      <w:r>
+        <w:rPr>
+          <w:rFonts w:ascii="Nirmala UI" w:hAnsi="Nirmala UI" w:cs="Nirmala UI"/>
+        </w:rPr>
+        <w:t xml:space="preserve"> </w:t>
+      </w:r>
+      <w:r>
+        <w:rPr>
+          <w:rFonts w:ascii="Nirmala UI" w:hAnsi="Nirmala UI" w:cs="Nirmala UI" w:hint="cs"/>
+        </w:rPr>
+        <w:t>লুপ</w:t>
+      </w:r>
+      <w:r>
+        <w:rPr>
+          <w:rFonts w:ascii="Nirmala UI" w:hAnsi="Nirmala UI" w:cs="Nirmala UI"/>
+        </w:rPr>
+        <w:t xml:space="preserve"> </w:t>
+      </w:r>
+      <w:r>
+        <w:rPr>
+          <w:rFonts w:ascii="Nirmala UI" w:hAnsi="Nirmala UI" w:cs="Nirmala UI" w:hint="cs"/>
+        </w:rPr>
+        <w:t>দিয়ে</w:t>
+      </w:r>
+      <w:r>
+        <w:rPr>
+          <w:rFonts w:ascii="Nirmala UI" w:hAnsi="Nirmala UI" w:cs="Nirmala UI"/>
+        </w:rPr>
+        <w:t xml:space="preserve"> </w:t>
+      </w:r>
+      <w:r>
+        <w:rPr>
+          <w:rFonts w:ascii="Nirmala UI" w:hAnsi="Nirmala UI" w:cs="Nirmala UI" w:hint="cs"/>
+        </w:rPr>
+        <w:t>কোন</w:t>
+      </w:r>
+      <w:r>
+        <w:rPr>
+          <w:rFonts w:ascii="Nirmala UI" w:hAnsi="Nirmala UI" w:cs="Nirmala UI"/>
+        </w:rPr>
+        <w:t xml:space="preserve"> </w:t>
+      </w:r>
+      <w:r>
+        <w:rPr>
+          <w:rFonts w:ascii="Nirmala UI" w:hAnsi="Nirmala UI" w:cs="Nirmala UI" w:hint="cs"/>
+        </w:rPr>
+        <w:t>নাম্বারের</w:t>
+      </w:r>
+      <w:r>
+        <w:rPr>
+          <w:rFonts w:ascii="Nirmala UI" w:hAnsi="Nirmala UI" w:cs="Nirmala UI"/>
+        </w:rPr>
+        <w:t xml:space="preserve"> </w:t>
+      </w:r>
+      <w:r>
+        <w:rPr>
+          <w:rFonts w:ascii="Nirmala UI" w:hAnsi="Nirmala UI" w:cs="Nirmala UI" w:hint="cs"/>
+        </w:rPr>
+        <w:t>ফ্যাক্টোরিয়াল</w:t>
+      </w:r>
+      <w:r>
+        <w:rPr>
+          <w:rFonts w:ascii="Nirmala UI" w:hAnsi="Nirmala UI" w:cs="Nirmala UI"/>
+        </w:rPr>
+        <w:t xml:space="preserve"> </w:t>
+      </w:r>
+      <w:r>
+        <w:rPr>
+          <w:rFonts w:ascii="Nirmala UI" w:hAnsi="Nirmala UI" w:cs="Nirmala UI" w:hint="cs"/>
+        </w:rPr>
+        <w:t>বের</w:t>
+      </w:r>
+      <w:r>
+        <w:rPr>
+          <w:rFonts w:ascii="Nirmala UI" w:hAnsi="Nirmala UI" w:cs="Nirmala UI"/>
+        </w:rPr>
+        <w:t xml:space="preserve"> </w:t>
+      </w:r>
+      <w:r>
+        <w:rPr>
+          <w:rFonts w:ascii="Nirmala UI" w:hAnsi="Nirmala UI" w:cs="Nirmala UI" w:hint="cs"/>
+        </w:rPr>
+        <w:t>করা</w:t>
+      </w:r>
+    </w:p>
+    <w:p>
+      <w:pPr>
+        <w:spacing w:after="0" w:line="240" w:lineRule="auto"/>
+      </w:pPr>
+      <w:r>
+        <w:t xml:space="preserve">- </w:t>
+      </w:r>
+      <w:r>
+        <w:t>FACTORIAL Oof 6 is 6*5*4*3*2*1</w:t>
+      </w:r>
+    </w:p>
+    <w:p>
+      <w:pPr>
+        <w:spacing w:after="0" w:line="240" w:lineRule="auto"/>
+      </w:pPr>
+    </w:p>
+    <w:p>
+      <w:pPr>
+        <w:spacing w:after="0" w:line="240" w:lineRule="auto"/>
+        <w:rPr>
+          <w:rFonts w:ascii="Nirmala UI" w:hAnsi="Nirmala UI" w:cs="Nirmala UI"/>
+        </w:rPr>
+      </w:pPr>
+      <w:r>
+        <w:rPr>
+          <w:rFonts w:ascii="Nirmala UI" w:hAnsi="Nirmala UI" w:cs="Nirmala UI"/>
+        </w:rPr>
+        <w:t>১</w:t>
+      </w:r>
+      <w:r>
+        <w:t>.</w:t>
+      </w:r>
+      <w:r>
+        <w:rPr>
+          <w:rFonts w:ascii="Nirmala UI" w:hAnsi="Nirmala UI" w:cs="Nirmala UI"/>
+        </w:rPr>
+        <w:t>২৫</w:t>
+      </w:r>
+      <w:r>
+        <w:t xml:space="preserve"> - </w:t>
+      </w:r>
+      <w:r>
+        <w:rPr>
+          <w:rFonts w:ascii="Nirmala UI" w:hAnsi="Nirmala UI" w:cs="Nirmala UI"/>
+        </w:rPr>
+        <w:t>স্মার্ট</w:t>
+      </w:r>
+      <w:r>
+        <w:t xml:space="preserve"> </w:t>
+      </w:r>
+      <w:r>
+        <w:rPr>
+          <w:rFonts w:ascii="Nirmala UI" w:hAnsi="Nirmala UI" w:cs="Nirmala UI"/>
+        </w:rPr>
+        <w:t>কোডিং</w:t>
+      </w:r>
+      <w:r>
+        <w:t xml:space="preserve"> </w:t>
+      </w:r>
+      <w:r>
+        <w:rPr>
+          <w:rFonts w:ascii="Nirmala UI" w:hAnsi="Nirmala UI" w:cs="Nirmala UI"/>
+        </w:rPr>
+        <w:t>ভার্সেস</w:t>
+      </w:r>
+      <w:r>
+        <w:t xml:space="preserve"> </w:t>
+      </w:r>
+      <w:r>
+        <w:rPr>
+          <w:rFonts w:ascii="Nirmala UI" w:hAnsi="Nirmala UI" w:cs="Nirmala UI"/>
+        </w:rPr>
+        <w:t>ডাম্ব</w:t>
+      </w:r>
+      <w:r>
+        <w:t xml:space="preserve"> </w:t>
+      </w:r>
+      <w:r>
+        <w:rPr>
+          <w:rFonts w:ascii="Nirmala UI" w:hAnsi="Nirmala UI" w:cs="Nirmala UI"/>
+        </w:rPr>
+        <w:t>কোডিং</w:t>
+      </w:r>
+      <w:r>
+        <w:t xml:space="preserve"> - </w:t>
+      </w:r>
+      <w:r>
+        <w:rPr>
+          <w:rFonts w:ascii="Nirmala UI" w:hAnsi="Nirmala UI" w:cs="Nirmala UI"/>
+        </w:rPr>
+        <w:t>কেন</w:t>
+      </w:r>
+      <w:r>
+        <w:t xml:space="preserve"> </w:t>
+      </w:r>
+      <w:r>
+        <w:rPr>
+          <w:rFonts w:ascii="Nirmala UI" w:hAnsi="Nirmala UI" w:cs="Nirmala UI"/>
+        </w:rPr>
+        <w:t>নিজের</w:t>
+      </w:r>
+      <w:r>
+        <w:t xml:space="preserve"> </w:t>
+      </w:r>
+      <w:r>
+        <w:rPr>
+          <w:rFonts w:ascii="Nirmala UI" w:hAnsi="Nirmala UI" w:cs="Nirmala UI"/>
+        </w:rPr>
+        <w:t>কোড</w:t>
+      </w:r>
+      <w:r>
+        <w:t xml:space="preserve"> </w:t>
+      </w:r>
+      <w:r>
+        <w:rPr>
+          <w:rFonts w:ascii="Nirmala UI" w:hAnsi="Nirmala UI" w:cs="Nirmala UI"/>
+        </w:rPr>
+        <w:t>নিজে</w:t>
+      </w:r>
+      <w:r>
+        <w:t xml:space="preserve"> </w:t>
+      </w:r>
+      <w:r>
+        <w:rPr>
+          <w:rFonts w:ascii="Nirmala UI" w:hAnsi="Nirmala UI" w:cs="Nirmala UI"/>
+        </w:rPr>
+        <w:t>রিভিউ</w:t>
+      </w:r>
+      <w:r>
+        <w:t xml:space="preserve"> </w:t>
+      </w:r>
+      <w:r>
+        <w:rPr>
+          <w:rFonts w:ascii="Nirmala UI" w:hAnsi="Nirmala UI" w:cs="Nirmala UI"/>
+        </w:rPr>
+        <w:t>করা</w:t>
+      </w:r>
+      <w:r>
+        <w:t xml:space="preserve"> </w:t>
+      </w:r>
+      <w:r>
+        <w:rPr>
+          <w:rFonts w:ascii="Nirmala UI" w:hAnsi="Nirmala UI" w:cs="Nirmala UI"/>
+        </w:rPr>
+        <w:t>প্রয়োজন</w:t>
+      </w:r>
+    </w:p>
+    <w:p>
+      <w:pPr>
+        <w:spacing w:after="0" w:line="240" w:lineRule="auto"/>
+        <w:rPr>
+          <w:rFonts w:ascii="Nirmala UI" w:hAnsi="Nirmala UI" w:cs="Nirmala UI"/>
+        </w:rPr>
+      </w:pPr>
+      <w:r>
+        <w:rPr>
+          <w:rFonts w:ascii="Nirmala UI" w:hAnsi="Nirmala UI" w:cs="Nirmala UI"/>
+        </w:rPr>
+        <w:t>-</w:t>
+      </w:r>
+      <w:r>
+        <w:rPr>
+          <w:rFonts w:ascii="Nirmala UI" w:hAnsi="Nirmala UI" w:cs="Nirmala UI"/>
+        </w:rPr>
+        <w:t xml:space="preserve"> Factorial Example : Efficient coding</w:t>
+      </w:r>
+    </w:p>
+    <w:p>
+      <w:pPr>
+        <w:spacing w:after="0" w:line="240" w:lineRule="auto"/>
+      </w:pPr>
+      <w:r>
+        <w:rPr>
+          <w:noProof/>
+        </w:rPr>
+        <w:drawing>
+          <wp:inline distT="0" distB="0" distL="0" distR="0">
+            <wp:extent cx="5038090" cy="5066665"/>
+            <wp:effectExtent l="19050" t="0" r="0" b="0"/>
+            <wp:docPr id="20" name="Picture 37"/>
+            <wp:cNvGraphicFramePr>
+              <a:graphicFrameLocks xmlns:a="http://schemas.openxmlformats.org/drawingml/2006/main" noChangeAspect="1"/>
+            </wp:cNvGraphicFramePr>
+            <a:graphic xmlns:a="http://schemas.openxmlformats.org/drawingml/2006/main">
+              <a:graphicData uri="http://schemas.openxmlformats.org/drawingml/2006/picture">
+                <pic:pic xmlns:pic="http://schemas.openxmlformats.org/drawingml/2006/picture">
+                  <pic:nvPicPr>
+                    <pic:cNvPr id="0" name="Picture 37"/>
+                    <pic:cNvPicPr>
+                      <a:picLocks noChangeAspect="1" noChangeArrowheads="1"/>
+                    </pic:cNvPicPr>
+                  </pic:nvPicPr>
+                  <pic:blipFill>
+                    <a:blip r:embed="rId33"/>
+                    <a:srcRect/>
+                    <a:stretch>
+                      <a:fillRect/>
+                    </a:stretch>
+                  </pic:blipFill>
+                  <pic:spPr bwMode="auto">
+                    <a:xfrm>
+                      <a:off x="0" y="0"/>
+                      <a:ext cx="5038090" cy="5066665"/>
+                    </a:xfrm>
+                    <a:prstGeom prst="rect">
+                      <a:avLst/>
+                    </a:prstGeom>
+                    <a:noFill/>
+                    <a:ln w="9525">
+                      <a:noFill/>
+                      <a:miter lim="800000"/>
+                      <a:headEnd/>
+                      <a:tailEnd/>
+                    </a:ln>
+                  </pic:spPr>
+                </pic:pic>
+              </a:graphicData>
+            </a:graphic>
+          </wp:inline>
+        </w:drawing>
+      </w:r>
+    </w:p>
+    <w:p>
+      <w:pPr>
+        <w:spacing w:after="0" w:line="240" w:lineRule="auto"/>
+      </w:pPr>
+    </w:p>
+    <w:p>
+      <w:pPr>
+        <w:spacing w:after="0" w:line="240" w:lineRule="auto"/>
+        <w:rPr>
+          <w:rFonts w:ascii="Nirmala UI" w:hAnsi="Nirmala UI" w:cs="Nirmala UI"/>
+        </w:rPr>
+      </w:pPr>
+      <w:r>
+        <w:rPr>
+          <w:rFonts w:ascii="Nirmala UI" w:hAnsi="Nirmala UI" w:cs="Nirmala UI"/>
+        </w:rPr>
+        <w:t>১</w:t>
+      </w:r>
+      <w:r>
+        <w:t>.</w:t>
+      </w:r>
+      <w:r>
+        <w:rPr>
+          <w:rFonts w:ascii="Nirmala UI" w:hAnsi="Nirmala UI" w:cs="Nirmala UI"/>
+        </w:rPr>
+        <w:t>২৬</w:t>
+      </w:r>
+      <w:r>
+        <w:t xml:space="preserve"> - </w:t>
+      </w:r>
+      <w:r>
+        <w:rPr>
+          <w:rFonts w:ascii="Nirmala UI" w:hAnsi="Nirmala UI" w:cs="Nirmala UI"/>
+        </w:rPr>
+        <w:t>ফর</w:t>
+      </w:r>
+      <w:r>
+        <w:t xml:space="preserve"> </w:t>
+      </w:r>
+      <w:r>
+        <w:rPr>
+          <w:rFonts w:ascii="Nirmala UI" w:hAnsi="Nirmala UI" w:cs="Nirmala UI"/>
+        </w:rPr>
+        <w:t>লুপে</w:t>
+      </w:r>
+      <w:r>
+        <w:t xml:space="preserve"> </w:t>
+      </w:r>
+      <w:r>
+        <w:rPr>
+          <w:rFonts w:ascii="Nirmala UI" w:hAnsi="Nirmala UI" w:cs="Nirmala UI"/>
+        </w:rPr>
+        <w:t>মাল্টিপল</w:t>
+      </w:r>
+      <w:r>
+        <w:t xml:space="preserve"> </w:t>
+      </w:r>
+      <w:r>
+        <w:rPr>
+          <w:rFonts w:ascii="Nirmala UI" w:hAnsi="Nirmala UI" w:cs="Nirmala UI"/>
+        </w:rPr>
+        <w:t>স্টেপিং</w:t>
+      </w:r>
+      <w:r>
+        <w:t xml:space="preserve"> </w:t>
+      </w:r>
+      <w:r>
+        <w:rPr>
+          <w:rFonts w:ascii="Nirmala UI" w:hAnsi="Nirmala UI" w:cs="Nirmala UI"/>
+        </w:rPr>
+        <w:t>নিয়ে</w:t>
+      </w:r>
+      <w:r>
+        <w:t xml:space="preserve"> </w:t>
+      </w:r>
+      <w:r>
+        <w:rPr>
+          <w:rFonts w:ascii="Nirmala UI" w:hAnsi="Nirmala UI" w:cs="Nirmala UI"/>
+        </w:rPr>
+        <w:t>আরও</w:t>
+      </w:r>
+      <w:r>
+        <w:t xml:space="preserve"> </w:t>
+      </w:r>
+      <w:r>
+        <w:rPr>
+          <w:rFonts w:ascii="Nirmala UI" w:hAnsi="Nirmala UI" w:cs="Nirmala UI"/>
+        </w:rPr>
+        <w:t>কিছু</w:t>
+      </w:r>
+      <w:r>
+        <w:t xml:space="preserve"> </w:t>
+      </w:r>
+      <w:r>
+        <w:rPr>
+          <w:rFonts w:ascii="Nirmala UI" w:hAnsi="Nirmala UI" w:cs="Nirmala UI"/>
+        </w:rPr>
+        <w:t>কথা</w:t>
+      </w:r>
+    </w:p>
+    <w:p>
+      <w:pPr>
+        <w:spacing w:after="0" w:line="240" w:lineRule="auto"/>
+        <w:rPr>
+          <w:rFonts w:ascii="Nirmala UI" w:hAnsi="Nirmala UI" w:cs="Nirmala UI"/>
+        </w:rPr>
+      </w:pPr>
+      <w:r>
+        <w:rPr>
+          <w:rFonts w:ascii="Nirmala UI" w:hAnsi="Nirmala UI" w:cs="Nirmala UI"/>
+        </w:rPr>
+        <w:t xml:space="preserve">- </w:t>
+      </w:r>
+      <w:r>
+        <w:rPr>
+          <w:rFonts w:ascii="Nirmala UI" w:hAnsi="Nirmala UI" w:cs="Nirmala UI"/>
+        </w:rPr>
+        <w:t>Print 0 to 100 which can be divided by 7</w:t>
+      </w:r>
+    </w:p>
+    <w:p>
+      <w:pPr>
+        <w:spacing w:after="0" w:line="240" w:lineRule="auto"/>
+        <w:rPr>
+          <w:rFonts w:ascii="Nirmala UI" w:hAnsi="Nirmala UI" w:cs="Nirmala UI"/>
+        </w:rPr>
+      </w:pPr>
+      <w:r>
+        <w:rPr>
+          <w:rFonts w:ascii="Nirmala UI" w:hAnsi="Nirmala UI" w:cs="Nirmala UI"/>
+          <w:noProof/>
+        </w:rPr>
+        <w:drawing>
+          <wp:inline distT="0" distB="0" distL="0" distR="0">
+            <wp:extent cx="3048000" cy="954405"/>
+            <wp:effectExtent l="19050" t="0" r="0" b="0"/>
+            <wp:docPr id="21" name="Picture 40"/>
+            <wp:cNvGraphicFramePr>
+              <a:graphicFrameLocks xmlns:a="http://schemas.openxmlformats.org/drawingml/2006/main" noChangeAspect="1"/>
+            </wp:cNvGraphicFramePr>
+            <a:graphic xmlns:a="http://schemas.openxmlformats.org/drawingml/2006/main">
+              <a:graphicData uri="http://schemas.openxmlformats.org/drawingml/2006/picture">
+                <pic:pic xmlns:pic="http://schemas.openxmlformats.org/drawingml/2006/picture">
+                  <pic:nvPicPr>
+                    <pic:cNvPr id="0" name="Picture 40"/>
+                    <pic:cNvPicPr>
+                      <a:picLocks noChangeAspect="1" noChangeArrowheads="1"/>
+                    </pic:cNvPicPr>
+                  </pic:nvPicPr>
+                  <pic:blipFill>
+                    <a:blip r:embed="rId34"/>
+                    <a:srcRect/>
+                    <a:stretch>
+                      <a:fillRect/>
+                    </a:stretch>
+                  </pic:blipFill>
+                  <pic:spPr bwMode="auto">
+                    <a:xfrm>
+                      <a:off x="0" y="0"/>
+                      <a:ext cx="3048000" cy="954405"/>
+                    </a:xfrm>
+                    <a:prstGeom prst="rect">
+                      <a:avLst/>
+                    </a:prstGeom>
+                    <a:noFill/>
+                    <a:ln w="9525">
+                      <a:noFill/>
+                      <a:miter lim="800000"/>
+                      <a:headEnd/>
+                      <a:tailEnd/>
+                    </a:ln>
+                  </pic:spPr>
+                </pic:pic>
+              </a:graphicData>
+            </a:graphic>
+          </wp:inline>
+        </w:drawing>
+      </w:r>
+    </w:p>
+    <w:p>
+      <w:pPr>
+        <w:spacing w:after="0" w:line="240" w:lineRule="auto"/>
+        <w:rPr>
+          <w:rFonts w:ascii="Nirmala UI" w:hAnsi="Nirmala UI" w:cs="Nirmala UI"/>
+        </w:rPr>
+      </w:pPr>
+    </w:p>
+    <w:p>
+      <w:pPr>
+        <w:spacing w:after="0" w:line="240" w:lineRule="auto"/>
+        <w:rPr>
+          <w:rFonts w:ascii="Nirmala UI" w:hAnsi="Nirmala UI" w:cs="Nirmala UI"/>
+        </w:rPr>
+      </w:pPr>
+      <w:r>
+        <w:rPr>
+          <w:rFonts w:ascii="Nirmala UI" w:hAnsi="Nirmala UI" w:cs="Nirmala UI"/>
+        </w:rPr>
+        <w:t>- Print 0 to 100 which can be divided by 7 and 11</w:t>
+      </w:r>
+    </w:p>
+    <w:p>
+      <w:pPr>
+        <w:spacing w:after="0" w:line="240" w:lineRule="auto"/>
+        <w:rPr>
+          <w:rFonts w:ascii="Nirmala UI" w:hAnsi="Nirmala UI" w:cs="Nirmala UI"/>
+        </w:rPr>
+      </w:pPr>
+    </w:p>
+    <w:p>
+      <w:pPr>
+        <w:spacing w:after="0" w:line="240" w:lineRule="auto"/>
+        <w:rPr>
+          <w:rFonts w:ascii="Nirmala UI" w:hAnsi="Nirmala UI" w:cs="Nirmala UI"/>
+        </w:rPr>
+      </w:pPr>
+      <w:r>
+        <w:rPr>
+          <w:rFonts w:ascii="Nirmala UI" w:hAnsi="Nirmala UI" w:cs="Nirmala UI" w:hint="cs"/>
+        </w:rPr>
+        <w:t>১</w:t>
+      </w:r>
+      <w:r>
+        <w:rPr>
+          <w:rFonts w:ascii="Nirmala UI" w:hAnsi="Nirmala UI" w:cs="Nirmala UI"/>
+        </w:rPr>
+        <w:t>.</w:t>
+      </w:r>
+      <w:r>
+        <w:rPr>
+          <w:rFonts w:ascii="Nirmala UI" w:hAnsi="Nirmala UI" w:cs="Nirmala UI" w:hint="cs"/>
+        </w:rPr>
+        <w:t>২৭</w:t>
+      </w:r>
+      <w:r>
+        <w:rPr>
+          <w:rFonts w:ascii="Nirmala UI" w:hAnsi="Nirmala UI" w:cs="Nirmala UI"/>
+        </w:rPr>
+        <w:t xml:space="preserve"> - </w:t>
+      </w:r>
+      <w:r>
+        <w:rPr>
+          <w:rFonts w:ascii="Nirmala UI" w:hAnsi="Nirmala UI" w:cs="Nirmala UI" w:hint="cs"/>
+        </w:rPr>
+        <w:t>হোয়াইল</w:t>
+      </w:r>
+      <w:r>
+        <w:rPr>
+          <w:rFonts w:ascii="Nirmala UI" w:hAnsi="Nirmala UI" w:cs="Nirmala UI"/>
+        </w:rPr>
+        <w:t xml:space="preserve"> </w:t>
+      </w:r>
+      <w:r>
+        <w:rPr>
+          <w:rFonts w:ascii="Nirmala UI" w:hAnsi="Nirmala UI" w:cs="Nirmala UI" w:hint="cs"/>
+        </w:rPr>
+        <w:t>লুপে</w:t>
+      </w:r>
+      <w:r>
+        <w:rPr>
+          <w:rFonts w:ascii="Nirmala UI" w:hAnsi="Nirmala UI" w:cs="Nirmala UI"/>
+        </w:rPr>
+        <w:t xml:space="preserve"> ++ </w:t>
+      </w:r>
+      <w:r>
+        <w:rPr>
+          <w:rFonts w:ascii="Nirmala UI" w:hAnsi="Nirmala UI" w:cs="Nirmala UI" w:hint="cs"/>
+        </w:rPr>
+        <w:t>নিয়ে</w:t>
+      </w:r>
+      <w:r>
+        <w:rPr>
+          <w:rFonts w:ascii="Nirmala UI" w:hAnsi="Nirmala UI" w:cs="Nirmala UI"/>
+        </w:rPr>
+        <w:t xml:space="preserve"> </w:t>
+      </w:r>
+      <w:r>
+        <w:rPr>
+          <w:rFonts w:ascii="Nirmala UI" w:hAnsi="Nirmala UI" w:cs="Nirmala UI" w:hint="cs"/>
+        </w:rPr>
+        <w:t>যেটা</w:t>
+      </w:r>
+      <w:r>
+        <w:rPr>
+          <w:rFonts w:ascii="Nirmala UI" w:hAnsi="Nirmala UI" w:cs="Nirmala UI"/>
+        </w:rPr>
+        <w:t xml:space="preserve"> </w:t>
+      </w:r>
+      <w:r>
+        <w:rPr>
+          <w:rFonts w:ascii="Nirmala UI" w:hAnsi="Nirmala UI" w:cs="Nirmala UI" w:hint="cs"/>
+        </w:rPr>
+        <w:t>মাথায়</w:t>
+      </w:r>
+      <w:r>
+        <w:rPr>
+          <w:rFonts w:ascii="Nirmala UI" w:hAnsi="Nirmala UI" w:cs="Nirmala UI"/>
+        </w:rPr>
+        <w:t xml:space="preserve"> </w:t>
+      </w:r>
+      <w:r>
+        <w:rPr>
+          <w:rFonts w:ascii="Nirmala UI" w:hAnsi="Nirmala UI" w:cs="Nirmala UI" w:hint="cs"/>
+        </w:rPr>
+        <w:t>রাখতে</w:t>
+      </w:r>
+      <w:r>
+        <w:rPr>
+          <w:rFonts w:ascii="Nirmala UI" w:hAnsi="Nirmala UI" w:cs="Nirmala UI"/>
+        </w:rPr>
+        <w:t xml:space="preserve"> </w:t>
+      </w:r>
+      <w:r>
+        <w:rPr>
+          <w:rFonts w:ascii="Nirmala UI" w:hAnsi="Nirmala UI" w:cs="Nirmala UI" w:hint="cs"/>
+        </w:rPr>
+        <w:t>হবে</w:t>
+      </w:r>
+    </w:p>
+    <w:p>
+      <w:pPr>
+        <w:spacing w:after="0" w:line="240" w:lineRule="auto"/>
+        <w:rPr>
+          <w:rFonts w:ascii="Nirmala UI" w:hAnsi="Nirmala UI" w:cs="Nirmala UI"/>
+        </w:rPr>
+      </w:pPr>
+      <w:r>
+        <w:rPr>
+          <w:rFonts w:ascii="Nirmala UI" w:hAnsi="Nirmala UI" w:cs="Nirmala UI"/>
+          <w:noProof/>
+        </w:rPr>
+        <w:lastRenderedPageBreak/>
+        <w:drawing>
+          <wp:inline distT="0" distB="0" distL="0" distR="0">
+            <wp:extent cx="3180080" cy="4698365"/>
+            <wp:effectExtent l="19050" t="0" r="1270" b="0"/>
+            <wp:docPr id="23" name="Picture 43"/>
+            <wp:cNvGraphicFramePr>
+              <a:graphicFrameLocks xmlns:a="http://schemas.openxmlformats.org/drawingml/2006/main" noChangeAspect="1"/>
+            </wp:cNvGraphicFramePr>
+            <a:graphic xmlns:a="http://schemas.openxmlformats.org/drawingml/2006/main">
+              <a:graphicData uri="http://schemas.openxmlformats.org/drawingml/2006/picture">
+                <pic:pic xmlns:pic="http://schemas.openxmlformats.org/drawingml/2006/picture">
+                  <pic:nvPicPr>
+                    <pic:cNvPr id="0" name="Picture 43"/>
+                    <pic:cNvPicPr>
+                      <a:picLocks noChangeAspect="1" noChangeArrowheads="1"/>
+                    </pic:cNvPicPr>
+                  </pic:nvPicPr>
+                  <pic:blipFill>
+                    <a:blip r:embed="rId35"/>
+                    <a:srcRect/>
+                    <a:stretch>
+                      <a:fillRect/>
+                    </a:stretch>
+                  </pic:blipFill>
+                  <pic:spPr bwMode="auto">
+                    <a:xfrm>
+                      <a:off x="0" y="0"/>
+                      <a:ext cx="3180080" cy="4698365"/>
+                    </a:xfrm>
+                    <a:prstGeom prst="rect">
+                      <a:avLst/>
+                    </a:prstGeom>
+                    <a:noFill/>
+                    <a:ln w="9525">
+                      <a:noFill/>
+                      <a:miter lim="800000"/>
+                      <a:headEnd/>
+                      <a:tailEnd/>
+                    </a:ln>
+                  </pic:spPr>
+                </pic:pic>
+              </a:graphicData>
+            </a:graphic>
+          </wp:inline>
+        </w:drawing>
+      </w:r>
+    </w:p>
+    <w:p>
+      <w:pPr>
+        <w:spacing w:after="0" w:line="240" w:lineRule="auto"/>
+        <w:rPr>
+          <w:rFonts w:ascii="Nirmala UI" w:hAnsi="Nirmala UI" w:cs="Nirmala UI"/>
+        </w:rPr>
+      </w:pPr>
+    </w:p>
+    <w:p>
+      <w:pPr>
+        <w:spacing w:after="0" w:line="240" w:lineRule="auto"/>
+        <w:rPr>
+          <w:rFonts w:ascii="Nirmala UI" w:hAnsi="Nirmala UI" w:cs="Nirmala UI"/>
+        </w:rPr>
+      </w:pPr>
+      <w:r>
+        <w:rPr>
+          <w:rFonts w:ascii="Nirmala UI" w:hAnsi="Nirmala UI" w:cs="Nirmala UI" w:hint="cs"/>
+        </w:rPr>
+        <w:t>১</w:t>
+      </w:r>
+      <w:r>
+        <w:rPr>
+          <w:rFonts w:ascii="Nirmala UI" w:hAnsi="Nirmala UI" w:cs="Nirmala UI"/>
+        </w:rPr>
+        <w:t>.</w:t>
+      </w:r>
+      <w:r>
+        <w:rPr>
+          <w:rFonts w:ascii="Nirmala UI" w:hAnsi="Nirmala UI" w:cs="Nirmala UI" w:hint="cs"/>
+        </w:rPr>
+        <w:t>২৮</w:t>
+      </w:r>
+      <w:r>
+        <w:rPr>
+          <w:rFonts w:ascii="Nirmala UI" w:hAnsi="Nirmala UI" w:cs="Nirmala UI"/>
+        </w:rPr>
+        <w:t xml:space="preserve"> - </w:t>
+      </w:r>
+      <w:r>
+        <w:rPr>
+          <w:rFonts w:ascii="Nirmala UI" w:hAnsi="Nirmala UI" w:cs="Nirmala UI" w:hint="cs"/>
+        </w:rPr>
+        <w:t>লুপের</w:t>
+      </w:r>
+      <w:r>
+        <w:rPr>
+          <w:rFonts w:ascii="Nirmala UI" w:hAnsi="Nirmala UI" w:cs="Nirmala UI"/>
+        </w:rPr>
+        <w:t xml:space="preserve"> </w:t>
+      </w:r>
+      <w:r>
+        <w:rPr>
+          <w:rFonts w:ascii="Nirmala UI" w:hAnsi="Nirmala UI" w:cs="Nirmala UI" w:hint="cs"/>
+        </w:rPr>
+        <w:t>মাঝে</w:t>
+      </w:r>
+      <w:r>
+        <w:rPr>
+          <w:rFonts w:ascii="Nirmala UI" w:hAnsi="Nirmala UI" w:cs="Nirmala UI"/>
+        </w:rPr>
+        <w:t xml:space="preserve"> </w:t>
+      </w:r>
+      <w:r>
+        <w:rPr>
+          <w:rFonts w:ascii="Nirmala UI" w:hAnsi="Nirmala UI" w:cs="Nirmala UI" w:hint="cs"/>
+        </w:rPr>
+        <w:t>কন্টিনিউ</w:t>
+      </w:r>
+      <w:r>
+        <w:rPr>
+          <w:rFonts w:ascii="Nirmala UI" w:hAnsi="Nirmala UI" w:cs="Nirmala UI"/>
+        </w:rPr>
+        <w:t xml:space="preserve"> </w:t>
+      </w:r>
+      <w:r>
+        <w:rPr>
+          <w:rFonts w:ascii="Nirmala UI" w:hAnsi="Nirmala UI" w:cs="Nirmala UI" w:hint="cs"/>
+        </w:rPr>
+        <w:t>এবং</w:t>
+      </w:r>
+      <w:r>
+        <w:rPr>
+          <w:rFonts w:ascii="Nirmala UI" w:hAnsi="Nirmala UI" w:cs="Nirmala UI"/>
+        </w:rPr>
+        <w:t xml:space="preserve"> </w:t>
+      </w:r>
+      <w:r>
+        <w:rPr>
+          <w:rFonts w:ascii="Nirmala UI" w:hAnsi="Nirmala UI" w:cs="Nirmala UI" w:hint="cs"/>
+        </w:rPr>
+        <w:t>ব্রেক</w:t>
+      </w:r>
+    </w:p>
+    <w:p>
+      <w:pPr>
+        <w:spacing w:after="0" w:line="240" w:lineRule="auto"/>
+        <w:rPr>
+          <w:rFonts w:ascii="Nirmala UI" w:hAnsi="Nirmala UI" w:cs="Nirmala UI"/>
+        </w:rPr>
+      </w:pPr>
+      <w:r>
+        <w:rPr>
+          <w:rFonts w:ascii="Nirmala UI" w:hAnsi="Nirmala UI" w:cs="Nirmala UI"/>
+        </w:rPr>
+        <w:t>-</w:t>
+      </w:r>
+      <w:r>
+        <w:rPr>
+          <w:rFonts w:ascii="Nirmala UI" w:hAnsi="Nirmala UI" w:cs="Nirmala UI"/>
+        </w:rPr>
+        <w:t xml:space="preserve"> Cont</w:t>
+      </w:r>
+      <w:r>
+        <w:rPr>
+          <w:rFonts w:ascii="Nirmala UI" w:hAnsi="Nirmala UI" w:cs="Nirmala UI"/>
+        </w:rPr>
+        <w:t>i</w:t>
+      </w:r>
+      <w:r>
+        <w:rPr>
+          <w:rFonts w:ascii="Nirmala UI" w:hAnsi="Nirmala UI" w:cs="Nirmala UI"/>
+        </w:rPr>
+        <w:t>nue, Break very important</w:t>
+      </w:r>
+    </w:p>
+    <w:p>
+      <w:pPr>
+        <w:spacing w:after="0" w:line="240" w:lineRule="auto"/>
+        <w:rPr>
+          <w:rFonts w:ascii="Nirmala UI" w:hAnsi="Nirmala UI" w:cs="Nirmala UI"/>
+        </w:rPr>
+      </w:pPr>
+      <w:r>
+        <w:rPr>
+          <w:rFonts w:ascii="Nirmala UI" w:hAnsi="Nirmala UI" w:cs="Nirmala UI"/>
+        </w:rPr>
+        <w:t>- PHP_EOL,  "\n" - New line</w:t>
+      </w:r>
+    </w:p>
+    <w:p>
+      <w:pPr>
+        <w:spacing w:after="0" w:line="240" w:lineRule="auto"/>
+        <w:rPr>
+          <w:rFonts w:ascii="Nirmala UI" w:hAnsi="Nirmala UI" w:cs="Nirmala UI"/>
+        </w:rPr>
+      </w:pPr>
+    </w:p>
+    <w:p>
+      <w:pPr>
+        <w:spacing w:after="0" w:line="240" w:lineRule="auto"/>
+        <w:rPr>
+          <w:rFonts w:ascii="Nirmala UI" w:hAnsi="Nirmala UI" w:cs="Nirmala UI"/>
+        </w:rPr>
+      </w:pPr>
+      <w:r>
+        <w:rPr>
+          <w:rFonts w:ascii="Nirmala UI" w:hAnsi="Nirmala UI" w:cs="Nirmala UI" w:hint="cs"/>
+        </w:rPr>
+        <w:t>১</w:t>
+      </w:r>
+      <w:r>
+        <w:rPr>
+          <w:rFonts w:ascii="Nirmala UI" w:hAnsi="Nirmala UI" w:cs="Nirmala UI"/>
+        </w:rPr>
+        <w:t>.</w:t>
+      </w:r>
+      <w:r>
+        <w:rPr>
+          <w:rFonts w:ascii="Nirmala UI" w:hAnsi="Nirmala UI" w:cs="Nirmala UI" w:hint="cs"/>
+        </w:rPr>
+        <w:t>২৯</w:t>
+      </w:r>
+      <w:r>
+        <w:rPr>
+          <w:rFonts w:ascii="Nirmala UI" w:hAnsi="Nirmala UI" w:cs="Nirmala UI"/>
+        </w:rPr>
+        <w:t xml:space="preserve"> - </w:t>
+      </w:r>
+      <w:r>
+        <w:rPr>
+          <w:rFonts w:ascii="Nirmala UI" w:hAnsi="Nirmala UI" w:cs="Nirmala UI" w:hint="cs"/>
+        </w:rPr>
+        <w:t>লুপ</w:t>
+      </w:r>
+      <w:r>
+        <w:rPr>
+          <w:rFonts w:ascii="Nirmala UI" w:hAnsi="Nirmala UI" w:cs="Nirmala UI"/>
+        </w:rPr>
+        <w:t xml:space="preserve"> </w:t>
+      </w:r>
+      <w:r>
+        <w:rPr>
+          <w:rFonts w:ascii="Nirmala UI" w:hAnsi="Nirmala UI" w:cs="Nirmala UI" w:hint="cs"/>
+        </w:rPr>
+        <w:t>দিয়ে</w:t>
+      </w:r>
+      <w:r>
+        <w:rPr>
+          <w:rFonts w:ascii="Nirmala UI" w:hAnsi="Nirmala UI" w:cs="Nirmala UI"/>
+        </w:rPr>
+        <w:t xml:space="preserve"> </w:t>
+      </w:r>
+      <w:r>
+        <w:rPr>
+          <w:rFonts w:ascii="Nirmala UI" w:hAnsi="Nirmala UI" w:cs="Nirmala UI" w:hint="cs"/>
+        </w:rPr>
+        <w:t>ফিবোনাচ্চি</w:t>
+      </w:r>
+      <w:r>
+        <w:rPr>
+          <w:rFonts w:ascii="Nirmala UI" w:hAnsi="Nirmala UI" w:cs="Nirmala UI"/>
+        </w:rPr>
+        <w:t xml:space="preserve"> </w:t>
+      </w:r>
+      <w:r>
+        <w:rPr>
+          <w:rFonts w:ascii="Nirmala UI" w:hAnsi="Nirmala UI" w:cs="Nirmala UI" w:hint="cs"/>
+        </w:rPr>
+        <w:t>সিরিজ</w:t>
+      </w:r>
+      <w:r>
+        <w:rPr>
+          <w:rFonts w:ascii="Nirmala UI" w:hAnsi="Nirmala UI" w:cs="Nirmala UI"/>
+        </w:rPr>
+        <w:t xml:space="preserve"> </w:t>
+      </w:r>
+      <w:r>
+        <w:rPr>
+          <w:rFonts w:ascii="Nirmala UI" w:hAnsi="Nirmala UI" w:cs="Nirmala UI" w:hint="cs"/>
+        </w:rPr>
+        <w:t>প্রিন্ট</w:t>
+      </w:r>
+      <w:r>
+        <w:rPr>
+          <w:rFonts w:ascii="Nirmala UI" w:hAnsi="Nirmala UI" w:cs="Nirmala UI"/>
+        </w:rPr>
+        <w:t xml:space="preserve"> </w:t>
+      </w:r>
+      <w:r>
+        <w:rPr>
+          <w:rFonts w:ascii="Nirmala UI" w:hAnsi="Nirmala UI" w:cs="Nirmala UI" w:hint="cs"/>
+        </w:rPr>
+        <w:t>করা</w:t>
+      </w:r>
+    </w:p>
+    <w:p>
+      <w:pPr>
+        <w:spacing w:after="0" w:line="240" w:lineRule="auto"/>
+        <w:rPr>
+          <w:rFonts w:ascii="Nirmala UI" w:hAnsi="Nirmala UI" w:cs="Nirmala UI"/>
+        </w:rPr>
+      </w:pPr>
+      <w:r>
+        <w:rPr>
+          <w:rFonts w:ascii="Nirmala UI" w:hAnsi="Nirmala UI" w:cs="Nirmala UI"/>
+        </w:rPr>
+        <w:t xml:space="preserve">- </w:t>
+      </w:r>
+      <w:r>
+        <w:rPr>
+          <w:rFonts w:ascii="Nirmala UI" w:hAnsi="Nirmala UI" w:cs="Nirmala UI"/>
+        </w:rPr>
+        <w:t>Fibunacci Series with Loop</w:t>
+      </w:r>
+    </w:p>
+    <w:p>
+      <w:pPr>
+        <w:spacing w:after="0" w:line="240" w:lineRule="auto"/>
+        <w:rPr>
+          <w:rFonts w:ascii="Nirmala UI" w:hAnsi="Nirmala UI" w:cs="Nirmala UI"/>
+        </w:rPr>
+      </w:pPr>
+      <w:r>
+        <w:rPr>
+          <w:rFonts w:ascii="Nirmala UI" w:hAnsi="Nirmala UI" w:cs="Nirmala UI"/>
+        </w:rPr>
+        <w:t>- 0 1  1 2  3 5  8 13  21 34  55 89  144 233  377 610  987 1597  2584 (</w:t>
+      </w:r>
+      <w:r>
+        <w:rPr>
+          <w:rFonts w:ascii="Nirmala UI" w:hAnsi="Nirmala UI" w:cs="Nirmala UI"/>
+        </w:rPr>
+        <w:t xml:space="preserve">summation of previous </w:t>
+      </w:r>
+      <w:r>
+        <w:rPr>
+          <w:rFonts w:ascii="Nirmala UI" w:hAnsi="Nirmala UI" w:cs="Nirmala UI"/>
+        </w:rPr>
+        <w:t>no.)</w:t>
+      </w:r>
+    </w:p>
+    <w:p>
+      <w:pPr>
+        <w:spacing w:after="0" w:line="240" w:lineRule="auto"/>
+        <w:rPr>
+          <w:rFonts w:ascii="Nirmala UI" w:hAnsi="Nirmala UI" w:cs="Nirmala UI"/>
+        </w:rPr>
+      </w:pPr>
+    </w:p>
+    <w:p>
+      <w:pPr>
+        <w:spacing w:after="0" w:line="240" w:lineRule="auto"/>
+        <w:rPr>
+          <w:rFonts w:ascii="Nirmala UI" w:hAnsi="Nirmala UI" w:cs="Nirmala UI"/>
+        </w:rPr>
+      </w:pPr>
+      <w:r>
+        <w:rPr>
+          <w:rFonts w:ascii="Nirmala UI" w:hAnsi="Nirmala UI" w:cs="Nirmala UI" w:hint="cs"/>
+        </w:rPr>
+        <w:t>১</w:t>
+      </w:r>
+      <w:r>
+        <w:rPr>
+          <w:rFonts w:ascii="Nirmala UI" w:hAnsi="Nirmala UI" w:cs="Nirmala UI"/>
+        </w:rPr>
+        <w:t>.</w:t>
+      </w:r>
+      <w:r>
+        <w:rPr>
+          <w:rFonts w:ascii="Nirmala UI" w:hAnsi="Nirmala UI" w:cs="Nirmala UI" w:hint="cs"/>
+        </w:rPr>
+        <w:t>৩০</w:t>
+      </w:r>
+      <w:r>
+        <w:rPr>
+          <w:rFonts w:ascii="Nirmala UI" w:hAnsi="Nirmala UI" w:cs="Nirmala UI"/>
+        </w:rPr>
+        <w:t xml:space="preserve"> - </w:t>
+      </w:r>
+      <w:r>
+        <w:rPr>
+          <w:rFonts w:ascii="Nirmala UI" w:hAnsi="Nirmala UI" w:cs="Nirmala UI" w:hint="cs"/>
+        </w:rPr>
+        <w:t>স্পেসশিপ</w:t>
+      </w:r>
+      <w:r>
+        <w:rPr>
+          <w:rFonts w:ascii="Nirmala UI" w:hAnsi="Nirmala UI" w:cs="Nirmala UI"/>
+        </w:rPr>
+        <w:t xml:space="preserve"> </w:t>
+      </w:r>
+      <w:r>
+        <w:rPr>
+          <w:rFonts w:ascii="Nirmala UI" w:hAnsi="Nirmala UI" w:cs="Nirmala UI" w:hint="cs"/>
+        </w:rPr>
+        <w:t>অপারেটর</w:t>
+      </w:r>
+    </w:p>
+    <w:p>
+      <w:pPr>
+        <w:spacing w:after="0" w:line="240" w:lineRule="auto"/>
+        <w:rPr>
+          <w:rFonts w:ascii="Nirmala UI" w:hAnsi="Nirmala UI" w:cs="Nirmala UI"/>
+        </w:rPr>
+      </w:pPr>
+      <w:r>
+        <w:rPr>
+          <w:rFonts w:ascii="Nirmala UI" w:hAnsi="Nirmala UI" w:cs="Nirmala UI"/>
+        </w:rPr>
+        <w:t xml:space="preserve">- </w:t>
+      </w:r>
+      <w:r>
+        <w:rPr>
+          <w:rFonts w:ascii="Nirmala UI" w:hAnsi="Nirmala UI" w:cs="Nirmala UI"/>
+        </w:rPr>
+        <w:t>Spaceship operator or Combined Comparison Operator</w:t>
+      </w:r>
+      <w:r>
+        <w:rPr>
+          <w:rFonts w:ascii="Nirmala UI" w:hAnsi="Nirmala UI" w:cs="Nirmala UI"/>
+        </w:rPr>
+        <w:t xml:space="preserve"> &lt;=&gt;</w:t>
+      </w:r>
+    </w:p>
+    <w:p>
+      <w:pPr>
+        <w:spacing w:after="0" w:line="240" w:lineRule="auto"/>
+        <w:rPr>
+          <w:rFonts w:ascii="Nirmala UI" w:hAnsi="Nirmala UI" w:cs="Nirmala UI"/>
+        </w:rPr>
+      </w:pPr>
+      <w:r>
+        <w:rPr>
+          <w:rFonts w:ascii="Nirmala UI" w:hAnsi="Nirmala UI" w:cs="Nirmala UI"/>
+          <w:noProof/>
+        </w:rPr>
+        <w:lastRenderedPageBreak/>
+        <w:drawing>
+          <wp:inline distT="0" distB="0" distL="0" distR="0">
+            <wp:extent cx="4801870" cy="5032375"/>
+            <wp:effectExtent l="19050" t="0" r="0" b="0"/>
+            <wp:docPr id="12" name="Picture 1"/>
+            <wp:cNvGraphicFramePr>
+              <a:graphicFrameLocks xmlns:a="http://schemas.openxmlformats.org/drawingml/2006/main" noChangeAspect="1"/>
+            </wp:cNvGraphicFramePr>
+            <a:graphic xmlns:a="http://schemas.openxmlformats.org/drawingml/2006/main">
+              <a:graphicData uri="http://schemas.openxmlformats.org/drawingml/2006/picture">
+                <pic:pic xmlns:pic="http://schemas.openxmlformats.org/drawingml/2006/picture">
+                  <pic:nvPicPr>
+                    <pic:cNvPr id="0" name="Picture 1"/>
+                    <pic:cNvPicPr>
+                      <a:picLocks noChangeAspect="1" noChangeArrowheads="1"/>
+                    </pic:cNvPicPr>
+                  </pic:nvPicPr>
+                  <pic:blipFill>
+                    <a:blip r:embed="rId36"/>
+                    <a:srcRect/>
+                    <a:stretch>
+                      <a:fillRect/>
+                    </a:stretch>
+                  </pic:blipFill>
+                  <pic:spPr bwMode="auto">
+                    <a:xfrm>
+                      <a:off x="0" y="0"/>
+                      <a:ext cx="4801870" cy="5032375"/>
+                    </a:xfrm>
+                    <a:prstGeom prst="rect">
+                      <a:avLst/>
+                    </a:prstGeom>
+                    <a:noFill/>
+                    <a:ln w="9525">
+                      <a:noFill/>
+                      <a:miter lim="800000"/>
+                      <a:headEnd/>
+                      <a:tailEnd/>
+                    </a:ln>
+                  </pic:spPr>
+                </pic:pic>
+              </a:graphicData>
+            </a:graphic>
+          </wp:inline>
+        </w:drawing>
+      </w:r>
+    </w:p>
+    <w:p>
+      <w:pPr>
+        <w:spacing w:after="0" w:line="240" w:lineRule="auto"/>
+        <w:rPr>
+          <w:rFonts w:ascii="Nirmala UI" w:hAnsi="Nirmala UI" w:cs="Nirmala UI"/>
+        </w:rPr>
+      </w:pPr>
+    </w:p>
+    <w:p>
+      <w:pPr>
+        <w:spacing w:after="0" w:line="240" w:lineRule="auto"/>
+        <w:rPr>
+          <w:rFonts w:ascii="Nirmala UI" w:hAnsi="Nirmala UI" w:cs="Nirmala UI"/>
+        </w:rPr>
+      </w:pPr>
+      <w:r>
+        <w:rPr>
+          <w:rFonts w:ascii="Nirmala UI" w:hAnsi="Nirmala UI" w:cs="Nirmala UI"/>
+          <w:noProof/>
+        </w:rPr>
+        <w:drawing>
+          <wp:inline distT="0" distB="0" distL="0" distR="0">
+            <wp:extent cx="4284345" cy="2191385"/>
+            <wp:effectExtent l="19050" t="0" r="1905" b="0"/>
+            <wp:docPr id="24" name="Picture 4"/>
+            <wp:cNvGraphicFramePr>
+              <a:graphicFrameLocks xmlns:a="http://schemas.openxmlformats.org/drawingml/2006/main" noChangeAspect="1"/>
+            </wp:cNvGraphicFramePr>
+            <a:graphic xmlns:a="http://schemas.openxmlformats.org/drawingml/2006/main">
+              <a:graphicData uri="http://schemas.openxmlformats.org/drawingml/2006/picture">
+                <pic:pic xmlns:pic="http://schemas.openxmlformats.org/drawingml/2006/picture">
+                  <pic:nvPicPr>
+                    <pic:cNvPr id="0" name="Picture 4"/>
+                    <pic:cNvPicPr>
+                      <a:picLocks noChangeAspect="1" noChangeArrowheads="1"/>
+                    </pic:cNvPicPr>
+                  </pic:nvPicPr>
+                  <pic:blipFill>
+                    <a:blip r:embed="rId37"/>
+                    <a:srcRect/>
+                    <a:stretch>
+                      <a:fillRect/>
+                    </a:stretch>
+                  </pic:blipFill>
+                  <pic:spPr bwMode="auto">
+                    <a:xfrm>
+                      <a:off x="0" y="0"/>
+                      <a:ext cx="4284345" cy="2191385"/>
+                    </a:xfrm>
+                    <a:prstGeom prst="rect">
+                      <a:avLst/>
+                    </a:prstGeom>
+                    <a:noFill/>
+                    <a:ln w="9525">
+                      <a:noFill/>
+                      <a:miter lim="800000"/>
+                      <a:headEnd/>
+                      <a:tailEnd/>
+                    </a:ln>
+                  </pic:spPr>
+                </pic:pic>
+              </a:graphicData>
+            </a:graphic>
+          </wp:inline>
+        </w:drawing>
+      </w:r>
+    </w:p>
+    <w:p>
+      <w:pPr>
+        <w:spacing w:after="0" w:line="240" w:lineRule="auto"/>
+        <w:rPr>
+          <w:rFonts w:ascii="Nirmala UI" w:hAnsi="Nirmala UI" w:cs="Nirmala UI"/>
+        </w:rPr>
+      </w:pPr>
+    </w:p>
+    <w:p>
+      <w:pPr>
+        <w:spacing w:after="0" w:line="240" w:lineRule="auto"/>
+        <w:rPr>
+          <w:rFonts w:ascii="Nirmala UI" w:hAnsi="Nirmala UI" w:cs="Nirmala UI"/>
+        </w:rPr>
+      </w:pPr>
+      <w:r>
+        <w:rPr>
+          <w:rFonts w:ascii="Nirmala UI" w:hAnsi="Nirmala UI" w:cs="Nirmala UI" w:hint="cs"/>
+        </w:rPr>
+        <w:t>১</w:t>
+      </w:r>
+      <w:r>
+        <w:rPr>
+          <w:rFonts w:ascii="Nirmala UI" w:hAnsi="Nirmala UI" w:cs="Nirmala UI"/>
+        </w:rPr>
+        <w:t>.</w:t>
+      </w:r>
+      <w:r>
+        <w:rPr>
+          <w:rFonts w:ascii="Nirmala UI" w:hAnsi="Nirmala UI" w:cs="Nirmala UI" w:hint="cs"/>
+        </w:rPr>
+        <w:t>৩১</w:t>
+      </w:r>
+      <w:r>
+        <w:rPr>
+          <w:rFonts w:ascii="Nirmala UI" w:hAnsi="Nirmala UI" w:cs="Nirmala UI"/>
+        </w:rPr>
+        <w:t xml:space="preserve"> - </w:t>
+      </w:r>
+      <w:r>
+        <w:rPr>
+          <w:rFonts w:ascii="Nirmala UI" w:hAnsi="Nirmala UI" w:cs="Nirmala UI" w:hint="cs"/>
+        </w:rPr>
+        <w:t>নাল</w:t>
+      </w:r>
+      <w:r>
+        <w:rPr>
+          <w:rFonts w:ascii="Nirmala UI" w:hAnsi="Nirmala UI" w:cs="Nirmala UI"/>
+        </w:rPr>
+        <w:t xml:space="preserve"> </w:t>
+      </w:r>
+      <w:r>
+        <w:rPr>
+          <w:rFonts w:ascii="Nirmala UI" w:hAnsi="Nirmala UI" w:cs="Nirmala UI" w:hint="cs"/>
+        </w:rPr>
+        <w:t>কোলেস</w:t>
+      </w:r>
+      <w:r>
+        <w:rPr>
+          <w:rFonts w:ascii="Nirmala UI" w:hAnsi="Nirmala UI" w:cs="Nirmala UI"/>
+        </w:rPr>
+        <w:t xml:space="preserve"> </w:t>
+      </w:r>
+      <w:r>
+        <w:rPr>
+          <w:rFonts w:ascii="Nirmala UI" w:hAnsi="Nirmala UI" w:cs="Nirmala UI" w:hint="cs"/>
+        </w:rPr>
+        <w:t>অপারেটর</w:t>
+      </w:r>
+    </w:p>
+    <w:p>
+      <w:pPr>
+        <w:spacing w:after="0" w:line="240" w:lineRule="auto"/>
+        <w:rPr>
+          <w:rFonts w:ascii="Nirmala UI" w:hAnsi="Nirmala UI" w:cs="Nirmala UI"/>
+        </w:rPr>
+      </w:pPr>
+      <w:r>
+        <w:rPr>
+          <w:rFonts w:ascii="Nirmala UI" w:hAnsi="Nirmala UI" w:cs="Nirmala UI"/>
+        </w:rPr>
+        <w:t>- Null Coales</w:t>
+      </w:r>
+      <w:r>
+        <w:rPr>
+          <w:rFonts w:ascii="Nirmala UI" w:hAnsi="Nirmala UI" w:cs="Nirmala UI"/>
+        </w:rPr>
+        <w:t>e</w:t>
+      </w:r>
+      <w:r>
+        <w:rPr>
+          <w:rFonts w:ascii="Nirmala UI" w:hAnsi="Nirmala UI" w:cs="Nirmala UI"/>
+        </w:rPr>
+        <w:t xml:space="preserve"> Operator </w:t>
+      </w:r>
+      <w:r>
+        <w:rPr>
+          <w:rFonts w:ascii="Nirmala UI" w:hAnsi="Nirmala UI" w:cs="Nirmala UI"/>
+        </w:rPr>
+        <w:t xml:space="preserve">?? </w:t>
+      </w:r>
+      <w:r>
+        <w:rPr>
+          <w:rFonts w:ascii="Nirmala UI" w:hAnsi="Nirmala UI" w:cs="Nirmala UI"/>
+        </w:rPr>
+        <w:t>: Can be used with only in PHP 7. Not before version.</w:t>
+      </w:r>
+      <w:r>
+        <w:rPr>
+          <w:rFonts w:ascii="Nirmala UI" w:hAnsi="Nirmala UI" w:cs="Nirmala UI"/>
+        </w:rPr>
+        <w:t xml:space="preserve"> </w:t>
+      </w:r>
+    </w:p>
+    <w:p>
+      <w:pPr>
+        <w:spacing w:after="0" w:line="240" w:lineRule="auto"/>
+        <w:rPr>
+          <w:rFonts w:ascii="Nirmala UI" w:hAnsi="Nirmala UI" w:cs="Nirmala UI"/>
+        </w:rPr>
+      </w:pPr>
+      <w:r>
+        <w:rPr>
+          <w:rFonts w:ascii="Nirmala UI" w:hAnsi="Nirmala UI" w:cs="Nirmala UI"/>
+        </w:rPr>
+        <w:lastRenderedPageBreak/>
+        <w:t>-</w:t>
+      </w:r>
+      <w:r>
+        <w:rPr>
+          <w:rFonts w:ascii="Nirmala UI" w:hAnsi="Nirmala UI" w:cs="Nirmala UI"/>
+          <w:noProof/>
+        </w:rPr>
+        <w:drawing>
+          <wp:inline distT="0" distB="0" distL="0" distR="0">
+            <wp:extent cx="5589905" cy="4117975"/>
+            <wp:effectExtent l="19050" t="0" r="0" b="0"/>
+            <wp:docPr id="26" name="Picture 7"/>
+            <wp:cNvGraphicFramePr>
+              <a:graphicFrameLocks xmlns:a="http://schemas.openxmlformats.org/drawingml/2006/main" noChangeAspect="1"/>
+            </wp:cNvGraphicFramePr>
+            <a:graphic xmlns:a="http://schemas.openxmlformats.org/drawingml/2006/main">
+              <a:graphicData uri="http://schemas.openxmlformats.org/drawingml/2006/picture">
+                <pic:pic xmlns:pic="http://schemas.openxmlformats.org/drawingml/2006/picture">
+                  <pic:nvPicPr>
+                    <pic:cNvPr id="0" name="Picture 7"/>
+                    <pic:cNvPicPr>
+                      <a:picLocks noChangeAspect="1" noChangeArrowheads="1"/>
+                    </pic:cNvPicPr>
+                  </pic:nvPicPr>
+                  <pic:blipFill>
+                    <a:blip r:embed="rId38"/>
+                    <a:srcRect/>
+                    <a:stretch>
+                      <a:fillRect/>
+                    </a:stretch>
+                  </pic:blipFill>
+                  <pic:spPr bwMode="auto">
+                    <a:xfrm>
+                      <a:off x="0" y="0"/>
+                      <a:ext cx="5589905" cy="4117975"/>
+                    </a:xfrm>
+                    <a:prstGeom prst="rect">
+                      <a:avLst/>
+                    </a:prstGeom>
+                    <a:noFill/>
+                    <a:ln w="9525">
+                      <a:noFill/>
+                      <a:miter lim="800000"/>
+                      <a:headEnd/>
+                      <a:tailEnd/>
+                    </a:ln>
+                  </pic:spPr>
+                </pic:pic>
+              </a:graphicData>
+            </a:graphic>
+          </wp:inline>
+        </w:drawing>
+      </w:r>
+    </w:p>
+    <w:p>
+      <w:pPr>
+        <w:spacing w:after="0" w:line="240" w:lineRule="auto"/>
+        <w:rPr>
+          <w:rFonts w:ascii="Nirmala UI" w:hAnsi="Nirmala UI" w:cs="Nirmala UI"/>
+        </w:rPr>
+      </w:pPr>
+    </w:p>
+    <w:p>
+      <w:pPr>
+        <w:spacing w:after="0" w:line="240" w:lineRule="auto"/>
+        <w:rPr>
+          <w:rFonts w:ascii="Nirmala UI" w:hAnsi="Nirmala UI" w:cs="Nirmala UI"/>
+        </w:rPr>
+      </w:pPr>
+    </w:p>
+    <w:p>
+      <w:pPr>
+        <w:spacing w:after="0" w:line="240" w:lineRule="auto"/>
+        <w:rPr>
+          <w:rFonts w:ascii="Nirmala UI" w:hAnsi="Nirmala UI" w:cs="Nirmala UI"/>
+        </w:rPr>
+      </w:pPr>
+    </w:p>
+    <w:p>
+      <w:pPr>
+        <w:spacing w:after="0" w:line="240" w:lineRule="auto"/>
+      </w:pPr>
     </w:p>
     <w:sectPr>
       <w:pgSz w:w="12240" w:h="15840"/>

</xml_diff>